<commit_message>
tambahkan link trello dan github
</commit_message>
<xml_diff>
--- a/tugas2_botaxteam.docx
+++ b/tugas2_botaxteam.docx
@@ -843,6 +843,125 @@
         </w:rPr>
         <w:t>2023</w:t>
       </w:r>
+    </w:p>
+    <w:p>
+      <w:pPr>
+        <w:jc w:val="both"/>
+        <w:rPr>
+          <w:rFonts w:ascii="Times New Roman" w:hAnsi="Times New Roman" w:cs="Times New Roman"/>
+          <w:sz w:val="24"/>
+          <w:szCs w:val="24"/>
+        </w:rPr>
+      </w:pPr>
+      <w:r>
+        <w:rPr>
+          <w:rFonts w:ascii="Times New Roman" w:hAnsi="Times New Roman" w:cs="Times New Roman"/>
+          <w:sz w:val="24"/>
+          <w:szCs w:val="24"/>
+        </w:rPr>
+        <w:lastRenderedPageBreak/>
+        <w:t>Link Board Trello</w:t>
+      </w:r>
+    </w:p>
+    <w:p>
+      <w:pPr>
+        <w:jc w:val="both"/>
+        <w:rPr>
+          <w:rFonts w:ascii="Times New Roman" w:hAnsi="Times New Roman" w:cs="Times New Roman"/>
+          <w:sz w:val="24"/>
+          <w:szCs w:val="24"/>
+        </w:rPr>
+      </w:pPr>
+      <w:hyperlink r:id="rId6" w:history="1">
+        <w:r>
+          <w:rPr>
+            <w:rStyle w:val="Hyperlink"/>
+            <w:rFonts w:ascii="Times New Roman" w:hAnsi="Times New Roman" w:cs="Times New Roman"/>
+            <w:sz w:val="24"/>
+            <w:szCs w:val="24"/>
+          </w:rPr>
+          <w:t>https://trello.com/b/VcS5wzbb</w:t>
+        </w:r>
+      </w:hyperlink>
+    </w:p>
+    <w:p>
+      <w:pPr>
+        <w:jc w:val="both"/>
+        <w:rPr>
+          <w:rFonts w:ascii="Times New Roman" w:hAnsi="Times New Roman" w:cs="Times New Roman"/>
+          <w:sz w:val="24"/>
+          <w:szCs w:val="24"/>
+        </w:rPr>
+      </w:pPr>
+    </w:p>
+    <w:p>
+      <w:pPr>
+        <w:jc w:val="both"/>
+        <w:rPr>
+          <w:rFonts w:ascii="Times New Roman" w:hAnsi="Times New Roman" w:cs="Times New Roman"/>
+          <w:sz w:val="24"/>
+          <w:szCs w:val="24"/>
+        </w:rPr>
+      </w:pPr>
+      <w:r>
+        <w:rPr>
+          <w:rFonts w:ascii="Times New Roman" w:hAnsi="Times New Roman" w:cs="Times New Roman"/>
+          <w:sz w:val="24"/>
+          <w:szCs w:val="24"/>
+        </w:rPr>
+        <w:t xml:space="preserve">Link Repository </w:t>
+      </w:r>
+      <w:proofErr w:type="spellStart"/>
+      <w:r>
+        <w:rPr>
+          <w:rFonts w:ascii="Times New Roman" w:hAnsi="Times New Roman" w:cs="Times New Roman"/>
+          <w:sz w:val="24"/>
+          <w:szCs w:val="24"/>
+        </w:rPr>
+        <w:t>Github</w:t>
+      </w:r>
+      <w:proofErr w:type="spellEnd"/>
+    </w:p>
+    <w:p>
+      <w:pPr>
+        <w:jc w:val="both"/>
+        <w:rPr>
+          <w:rFonts w:ascii="Times New Roman" w:hAnsi="Times New Roman" w:cs="Times New Roman"/>
+          <w:sz w:val="24"/>
+          <w:szCs w:val="24"/>
+        </w:rPr>
+      </w:pPr>
+      <w:hyperlink r:id="rId7" w:history="1">
+        <w:r>
+          <w:rPr>
+            <w:rStyle w:val="Hyperlink"/>
+            <w:rFonts w:ascii="Times New Roman" w:hAnsi="Times New Roman" w:cs="Times New Roman"/>
+            <w:sz w:val="24"/>
+            <w:szCs w:val="24"/>
+          </w:rPr>
+          <w:t>https://github.com/itsjipa/team-botaks_repo</w:t>
+        </w:r>
+      </w:hyperlink>
+    </w:p>
+    <w:p>
+      <w:pPr>
+        <w:jc w:val="both"/>
+        <w:rPr>
+          <w:rFonts w:ascii="Times New Roman" w:hAnsi="Times New Roman" w:cs="Times New Roman"/>
+          <w:sz w:val="24"/>
+          <w:szCs w:val="24"/>
+        </w:rPr>
+      </w:pPr>
+    </w:p>
+    <w:p>
+      <w:pPr>
+        <w:jc w:val="both"/>
+        <w:rPr>
+          <w:rFonts w:ascii="Times New Roman" w:hAnsi="Times New Roman" w:cs="Times New Roman"/>
+          <w:sz w:val="24"/>
+          <w:szCs w:val="24"/>
+        </w:rPr>
+      </w:pPr>
     </w:p>
     <w:sectPr>
       <w:pgSz w:w="12240" w:h="15840"/>
@@ -1411,6 +1530,29 @@
       <w:contextualSpacing/>
     </w:pPr>
   </w:style>
+  <w:style w:type="character" w:styleId="Hyperlink">
+    <w:name w:val="Hyperlink"/>
+    <w:basedOn w:val="DefaultParagraphFont"/>
+    <w:uiPriority w:val="99"/>
+    <w:unhideWhenUsed/>
+    <w:rsid w:val="00266593"/>
+    <w:rPr>
+      <w:color w:val="0000FF" w:themeColor="hyperlink"/>
+      <w:u w:val="single"/>
+    </w:rPr>
+  </w:style>
+  <w:style w:type="character" w:styleId="UnresolvedMention">
+    <w:name w:val="Unresolved Mention"/>
+    <w:basedOn w:val="DefaultParagraphFont"/>
+    <w:uiPriority w:val="99"/>
+    <w:semiHidden/>
+    <w:unhideWhenUsed/>
+    <w:rsid w:val="00266593"/>
+    <w:rPr>
+      <w:color w:val="605E5C"/>
+      <w:shd w:val="clear" w:color="auto" w:fill="E1DFDD"/>
+    </w:rPr>
+  </w:style>
 </w:styles>
 </file>
 

</xml_diff>

<commit_message>
membuat screenshoot ui, mengisi daily scrum dan product backlog
</commit_message>
<xml_diff>
--- a/tugas2_botaxteam.docx
+++ b/tugas2_botaxteam.docx
@@ -869,25 +869,7 @@
             <w:sz w:val="24"/>
             <w:szCs w:val="24"/>
           </w:rPr>
-          <w:t>https://trello.com/b/V</w:t>
-        </w:r>
-        <w:r>
-          <w:rPr>
-            <w:rStyle w:val="Hyperlink"/>
-            <w:rFonts w:ascii="Times New Roman" w:hAnsi="Times New Roman" w:cs="Times New Roman"/>
-            <w:sz w:val="24"/>
-            <w:szCs w:val="24"/>
-          </w:rPr>
-          <w:t>c</w:t>
-        </w:r>
-        <w:r>
-          <w:rPr>
-            <w:rStyle w:val="Hyperlink"/>
-            <w:rFonts w:ascii="Times New Roman" w:hAnsi="Times New Roman" w:cs="Times New Roman"/>
-            <w:sz w:val="24"/>
-            <w:szCs w:val="24"/>
-          </w:rPr>
-          <w:t>S5wzbb</w:t>
+          <w:t>https://trello.com/b/VcS5wzbb</w:t>
         </w:r>
       </w:hyperlink>
     </w:p>
@@ -1182,7 +1164,7 @@
                 <w:sz w:val="24"/>
                 <w:szCs w:val="24"/>
               </w:rPr>
-              <w:t>Dokter</w:t>
+              <w:t>User</w:t>
             </w:r>
           </w:p>
         </w:tc>
@@ -1204,7 +1186,7 @@
                 <w:sz w:val="24"/>
                 <w:szCs w:val="24"/>
               </w:rPr>
-              <w:t xml:space="preserve">Dapat melihat laporan </w:t>
+              <w:t xml:space="preserve">Dapat melihat list </w:t>
             </w:r>
             <w:proofErr w:type="spellStart"/>
             <w:r>
@@ -1213,7 +1195,7 @@
                 <w:sz w:val="24"/>
                 <w:szCs w:val="24"/>
               </w:rPr>
-              <w:t>rekam</w:t>
+              <w:t>janji</w:t>
             </w:r>
             <w:proofErr w:type="spellEnd"/>
             <w:r>
@@ -1231,9 +1213,49 @@
                 <w:sz w:val="24"/>
                 <w:szCs w:val="24"/>
               </w:rPr>
-              <w:t>medis</w:t>
+              <w:t>temu</w:t>
             </w:r>
             <w:proofErr w:type="spellEnd"/>
+          </w:p>
+        </w:tc>
+        <w:tc>
+          <w:tcPr>
+            <w:tcW w:w="3466" w:type="dxa"/>
+          </w:tcPr>
+          <w:p>
+            <w:pPr>
+              <w:rPr>
+                <w:rFonts w:ascii="Times New Roman" w:hAnsi="Times New Roman" w:cs="Times New Roman"/>
+                <w:sz w:val="24"/>
+                <w:szCs w:val="24"/>
+              </w:rPr>
+            </w:pPr>
+            <w:r>
+              <w:rPr>
+                <w:rFonts w:ascii="Times New Roman" w:hAnsi="Times New Roman" w:cs="Times New Roman"/>
+                <w:sz w:val="24"/>
+                <w:szCs w:val="24"/>
+              </w:rPr>
+              <w:t xml:space="preserve">Saya </w:t>
+            </w:r>
+            <w:r>
+              <w:rPr>
+                <w:rFonts w:ascii="Times New Roman" w:hAnsi="Times New Roman" w:cs="Times New Roman"/>
+                <w:sz w:val="24"/>
+                <w:szCs w:val="24"/>
+              </w:rPr>
+              <w:t xml:space="preserve">dapat melihat list </w:t>
+            </w:r>
+            <w:proofErr w:type="spellStart"/>
+            <w:r>
+              <w:rPr>
+                <w:rFonts w:ascii="Times New Roman" w:hAnsi="Times New Roman" w:cs="Times New Roman"/>
+                <w:sz w:val="24"/>
+                <w:szCs w:val="24"/>
+              </w:rPr>
+              <w:t>janji</w:t>
+            </w:r>
+            <w:proofErr w:type="spellEnd"/>
             <w:r>
               <w:rPr>
                 <w:rFonts w:ascii="Times New Roman" w:hAnsi="Times New Roman" w:cs="Times New Roman"/>
@@ -1242,28 +1264,6 @@
               </w:rPr>
               <w:t xml:space="preserve"> </w:t>
             </w:r>
-          </w:p>
-        </w:tc>
-        <w:tc>
-          <w:tcPr>
-            <w:tcW w:w="3466" w:type="dxa"/>
-          </w:tcPr>
-          <w:p>
-            <w:pPr>
-              <w:rPr>
-                <w:rFonts w:ascii="Times New Roman" w:hAnsi="Times New Roman" w:cs="Times New Roman"/>
-                <w:sz w:val="24"/>
-                <w:szCs w:val="24"/>
-              </w:rPr>
-            </w:pPr>
-            <w:r>
-              <w:rPr>
-                <w:rFonts w:ascii="Times New Roman" w:hAnsi="Times New Roman" w:cs="Times New Roman"/>
-                <w:sz w:val="24"/>
-                <w:szCs w:val="24"/>
-              </w:rPr>
-              <w:t xml:space="preserve">Saya </w:t>
-            </w:r>
             <w:proofErr w:type="spellStart"/>
             <w:r>
               <w:rPr>
@@ -1271,7 +1271,7 @@
                 <w:sz w:val="24"/>
                 <w:szCs w:val="24"/>
               </w:rPr>
-              <w:t>mendapatkan</w:t>
+              <w:t>temu</w:t>
             </w:r>
             <w:proofErr w:type="spellEnd"/>
             <w:r>
@@ -1280,7 +1280,7 @@
                 <w:sz w:val="24"/>
                 <w:szCs w:val="24"/>
               </w:rPr>
-              <w:t xml:space="preserve"> informasi </w:t>
+              <w:t xml:space="preserve"> yang </w:t>
             </w:r>
             <w:proofErr w:type="spellStart"/>
             <w:r>
@@ -1289,7 +1289,7 @@
                 <w:sz w:val="24"/>
                 <w:szCs w:val="24"/>
               </w:rPr>
-              <w:t>rekam</w:t>
+              <w:t>akan</w:t>
             </w:r>
             <w:proofErr w:type="spellEnd"/>
             <w:r>
@@ -1307,7 +1307,7 @@
                 <w:sz w:val="24"/>
                 <w:szCs w:val="24"/>
               </w:rPr>
-              <w:t>medis</w:t>
+              <w:t>datang</w:t>
             </w:r>
             <w:proofErr w:type="spellEnd"/>
             <w:r>
@@ -1316,72 +1316,8 @@
                 <w:sz w:val="24"/>
                 <w:szCs w:val="24"/>
               </w:rPr>
-              <w:t xml:space="preserve"> pasien yang </w:t>
-            </w:r>
-            <w:proofErr w:type="spellStart"/>
-            <w:r>
-              <w:rPr>
-                <w:rFonts w:ascii="Times New Roman" w:hAnsi="Times New Roman" w:cs="Times New Roman"/>
-                <w:sz w:val="24"/>
-                <w:szCs w:val="24"/>
-              </w:rPr>
-              <w:t>saya</w:t>
-            </w:r>
-            <w:proofErr w:type="spellEnd"/>
-            <w:r>
-              <w:rPr>
-                <w:rFonts w:ascii="Times New Roman" w:hAnsi="Times New Roman" w:cs="Times New Roman"/>
-                <w:sz w:val="24"/>
-                <w:szCs w:val="24"/>
-              </w:rPr>
-              <w:t xml:space="preserve"> </w:t>
-            </w:r>
-            <w:proofErr w:type="spellStart"/>
-            <w:r>
-              <w:rPr>
-                <w:rFonts w:ascii="Times New Roman" w:hAnsi="Times New Roman" w:cs="Times New Roman"/>
-                <w:sz w:val="24"/>
-                <w:szCs w:val="24"/>
-              </w:rPr>
-              <w:t>tangani</w:t>
-            </w:r>
-            <w:proofErr w:type="spellEnd"/>
-            <w:r>
-              <w:rPr>
-                <w:rFonts w:ascii="Times New Roman" w:hAnsi="Times New Roman" w:cs="Times New Roman"/>
-                <w:sz w:val="24"/>
-                <w:szCs w:val="24"/>
-              </w:rPr>
-              <w:t xml:space="preserve"> </w:t>
-            </w:r>
-            <w:proofErr w:type="spellStart"/>
-            <w:r>
-              <w:rPr>
-                <w:rFonts w:ascii="Times New Roman" w:hAnsi="Times New Roman" w:cs="Times New Roman"/>
-                <w:sz w:val="24"/>
-                <w:szCs w:val="24"/>
-              </w:rPr>
-              <w:t>setiap</w:t>
-            </w:r>
-            <w:proofErr w:type="spellEnd"/>
-            <w:r>
-              <w:rPr>
-                <w:rFonts w:ascii="Times New Roman" w:hAnsi="Times New Roman" w:cs="Times New Roman"/>
-                <w:sz w:val="24"/>
-                <w:szCs w:val="24"/>
-              </w:rPr>
-              <w:t xml:space="preserve"> pasien itu </w:t>
-            </w:r>
-            <w:proofErr w:type="spellStart"/>
-            <w:r>
-              <w:rPr>
-                <w:rFonts w:ascii="Times New Roman" w:hAnsi="Times New Roman" w:cs="Times New Roman"/>
-                <w:sz w:val="24"/>
-                <w:szCs w:val="24"/>
-              </w:rPr>
-              <w:t>kontrol</w:t>
-            </w:r>
-            <w:proofErr w:type="spellEnd"/>
+              <w:t xml:space="preserve"> maupun yang sudah lama</w:t>
+            </w:r>
           </w:p>
         </w:tc>
         <w:tc>
@@ -1458,7 +1394,15 @@
                 <w:sz w:val="24"/>
                 <w:szCs w:val="24"/>
               </w:rPr>
-              <w:t>Dokter</w:t>
+              <w:t>Use</w:t>
+            </w:r>
+            <w:r>
+              <w:rPr>
+                <w:rFonts w:ascii="Times New Roman" w:hAnsi="Times New Roman" w:cs="Times New Roman"/>
+                <w:sz w:val="24"/>
+                <w:szCs w:val="24"/>
+              </w:rPr>
+              <w:t>r</w:t>
             </w:r>
           </w:p>
         </w:tc>
@@ -1498,8 +1442,18 @@
                 <w:sz w:val="24"/>
                 <w:szCs w:val="24"/>
               </w:rPr>
-              <w:t xml:space="preserve"> dengan pasien </w:t>
-            </w:r>
+              <w:t xml:space="preserve"> dengan </w:t>
+            </w:r>
+            <w:proofErr w:type="spellStart"/>
+            <w:r>
+              <w:rPr>
+                <w:rFonts w:ascii="Times New Roman" w:hAnsi="Times New Roman" w:cs="Times New Roman"/>
+                <w:sz w:val="24"/>
+                <w:szCs w:val="24"/>
+              </w:rPr>
+              <w:t>dokter</w:t>
+            </w:r>
+            <w:proofErr w:type="spellEnd"/>
           </w:p>
         </w:tc>
         <w:tc>
@@ -1556,7 +1510,7 @@
                 <w:sz w:val="24"/>
                 <w:szCs w:val="24"/>
               </w:rPr>
-              <w:t xml:space="preserve"> kepada pasien yang </w:t>
+              <w:t xml:space="preserve"> kepada </w:t>
             </w:r>
             <w:proofErr w:type="spellStart"/>
             <w:r>
@@ -1565,7 +1519,41 @@
                 <w:sz w:val="24"/>
                 <w:szCs w:val="24"/>
               </w:rPr>
-              <w:t>mengalami</w:t>
+              <w:t>dokter</w:t>
+            </w:r>
+            <w:proofErr w:type="spellEnd"/>
+            <w:r>
+              <w:rPr>
+                <w:rFonts w:ascii="Times New Roman" w:hAnsi="Times New Roman" w:cs="Times New Roman"/>
+                <w:sz w:val="24"/>
+                <w:szCs w:val="24"/>
+              </w:rPr>
+              <w:t xml:space="preserve"> </w:t>
+            </w:r>
+            <w:r>
+              <w:rPr>
+                <w:rFonts w:ascii="Times New Roman" w:hAnsi="Times New Roman" w:cs="Times New Roman"/>
+                <w:sz w:val="24"/>
+                <w:szCs w:val="24"/>
+              </w:rPr>
+              <w:t>ketika</w:t>
+            </w:r>
+            <w:r>
+              <w:rPr>
+                <w:rFonts w:ascii="Times New Roman" w:hAnsi="Times New Roman" w:cs="Times New Roman"/>
+                <w:sz w:val="24"/>
+                <w:szCs w:val="24"/>
+              </w:rPr>
+              <w:t xml:space="preserve"> </w:t>
+            </w:r>
+            <w:proofErr w:type="spellStart"/>
+            <w:r>
+              <w:rPr>
+                <w:rFonts w:ascii="Times New Roman" w:hAnsi="Times New Roman" w:cs="Times New Roman"/>
+                <w:sz w:val="24"/>
+                <w:szCs w:val="24"/>
+              </w:rPr>
+              <w:t>ada</w:t>
             </w:r>
             <w:proofErr w:type="spellEnd"/>
             <w:r>
@@ -1662,7 +1650,23 @@
                 <w:sz w:val="24"/>
                 <w:szCs w:val="24"/>
               </w:rPr>
-              <w:t xml:space="preserve">Pasien </w:t>
+              <w:t>Use</w:t>
+            </w:r>
+            <w:r>
+              <w:rPr>
+                <w:rFonts w:ascii="Times New Roman" w:hAnsi="Times New Roman" w:cs="Times New Roman"/>
+                <w:sz w:val="24"/>
+                <w:szCs w:val="24"/>
+              </w:rPr>
+              <w:t>r</w:t>
+            </w:r>
+            <w:r>
+              <w:rPr>
+                <w:rFonts w:ascii="Times New Roman" w:hAnsi="Times New Roman" w:cs="Times New Roman"/>
+                <w:sz w:val="24"/>
+                <w:szCs w:val="24"/>
+              </w:rPr>
+              <w:t xml:space="preserve"> </w:t>
             </w:r>
           </w:p>
         </w:tc>
@@ -1813,25 +1817,25 @@
         <w:tc>
           <w:tcPr>
             <w:tcW w:w="1417" w:type="dxa"/>
-            <w:shd w:val="clear" w:color="auto" w:fill="DBE5F1" w:themeFill="accent1" w:themeFillTint="33"/>
-            <w:vAlign w:val="center"/>
-          </w:tcPr>
-          <w:p>
-            <w:pPr>
-              <w:jc w:val="center"/>
-              <w:rPr>
-                <w:rFonts w:ascii="Times New Roman" w:hAnsi="Times New Roman" w:cs="Times New Roman"/>
-                <w:sz w:val="24"/>
-                <w:szCs w:val="24"/>
-              </w:rPr>
-            </w:pPr>
-            <w:r>
-              <w:rPr>
-                <w:rFonts w:ascii="Times New Roman" w:hAnsi="Times New Roman" w:cs="Times New Roman"/>
-                <w:sz w:val="24"/>
-                <w:szCs w:val="24"/>
-              </w:rPr>
-              <w:t>Low</w:t>
+            <w:shd w:val="clear" w:color="auto" w:fill="FFC000"/>
+            <w:vAlign w:val="center"/>
+          </w:tcPr>
+          <w:p>
+            <w:pPr>
+              <w:jc w:val="center"/>
+              <w:rPr>
+                <w:rFonts w:ascii="Times New Roman" w:hAnsi="Times New Roman" w:cs="Times New Roman"/>
+                <w:sz w:val="24"/>
+                <w:szCs w:val="24"/>
+              </w:rPr>
+            </w:pPr>
+            <w:r>
+              <w:rPr>
+                <w:rFonts w:ascii="Times New Roman" w:hAnsi="Times New Roman" w:cs="Times New Roman"/>
+                <w:sz w:val="24"/>
+                <w:szCs w:val="24"/>
+              </w:rPr>
+              <w:t>Medium</w:t>
             </w:r>
           </w:p>
         </w:tc>
@@ -1855,7 +1859,7 @@
                 <w:sz w:val="24"/>
                 <w:szCs w:val="24"/>
               </w:rPr>
-              <w:t>7</w:t>
+              <w:t>10</w:t>
             </w:r>
           </w:p>
         </w:tc>
@@ -1884,7 +1888,15 @@
                 <w:sz w:val="24"/>
                 <w:szCs w:val="24"/>
               </w:rPr>
-              <w:t>Staff</w:t>
+              <w:t>Use</w:t>
+            </w:r>
+            <w:r>
+              <w:rPr>
+                <w:rFonts w:ascii="Times New Roman" w:hAnsi="Times New Roman" w:cs="Times New Roman"/>
+                <w:sz w:val="24"/>
+                <w:szCs w:val="24"/>
+              </w:rPr>
+              <w:t>r</w:t>
             </w:r>
           </w:p>
         </w:tc>
@@ -1915,7 +1927,7 @@
                 <w:sz w:val="24"/>
                 <w:szCs w:val="24"/>
               </w:rPr>
-              <w:t>menyebarkan</w:t>
+              <w:t>mengetahui</w:t>
             </w:r>
             <w:proofErr w:type="spellEnd"/>
             <w:r>
@@ -1924,7 +1936,25 @@
                 <w:sz w:val="24"/>
                 <w:szCs w:val="24"/>
               </w:rPr>
-              <w:t xml:space="preserve"> informasi</w:t>
+              <w:t xml:space="preserve"> promo </w:t>
+            </w:r>
+            <w:proofErr w:type="spellStart"/>
+            <w:r>
+              <w:rPr>
+                <w:rFonts w:ascii="Times New Roman" w:hAnsi="Times New Roman" w:cs="Times New Roman"/>
+                <w:sz w:val="24"/>
+                <w:szCs w:val="24"/>
+              </w:rPr>
+              <w:t>saat</w:t>
+            </w:r>
+            <w:proofErr w:type="spellEnd"/>
+            <w:r>
+              <w:rPr>
+                <w:rFonts w:ascii="Times New Roman" w:hAnsi="Times New Roman" w:cs="Times New Roman"/>
+                <w:sz w:val="24"/>
+                <w:szCs w:val="24"/>
+              </w:rPr>
+              <w:t xml:space="preserve"> ini</w:t>
             </w:r>
           </w:p>
         </w:tc>
@@ -1948,6 +1978,14 @@
               </w:rPr>
               <w:t xml:space="preserve">Saya dapat </w:t>
             </w:r>
+            <w:r>
+              <w:rPr>
+                <w:rFonts w:ascii="Times New Roman" w:hAnsi="Times New Roman" w:cs="Times New Roman"/>
+                <w:sz w:val="24"/>
+                <w:szCs w:val="24"/>
+              </w:rPr>
+              <w:t xml:space="preserve">melihat promo yang </w:t>
+            </w:r>
             <w:proofErr w:type="spellStart"/>
             <w:r>
               <w:rPr>
@@ -1955,7 +1993,7 @@
                 <w:sz w:val="24"/>
                 <w:szCs w:val="24"/>
               </w:rPr>
-              <w:t>menyebarkan</w:t>
+              <w:t>ada</w:t>
             </w:r>
             <w:proofErr w:type="spellEnd"/>
             <w:r>
@@ -1964,25 +2002,7 @@
                 <w:sz w:val="24"/>
                 <w:szCs w:val="24"/>
               </w:rPr>
-              <w:t xml:space="preserve"> informasi ke semua user ataupun ke </w:t>
-            </w:r>
-            <w:proofErr w:type="spellStart"/>
-            <w:r>
-              <w:rPr>
-                <w:rFonts w:ascii="Times New Roman" w:hAnsi="Times New Roman" w:cs="Times New Roman"/>
-                <w:sz w:val="24"/>
-                <w:szCs w:val="24"/>
-              </w:rPr>
-              <w:t>satu</w:t>
-            </w:r>
-            <w:proofErr w:type="spellEnd"/>
-            <w:r>
-              <w:rPr>
-                <w:rFonts w:ascii="Times New Roman" w:hAnsi="Times New Roman" w:cs="Times New Roman"/>
-                <w:sz w:val="24"/>
-                <w:szCs w:val="24"/>
-              </w:rPr>
-              <w:t xml:space="preserve"> user</w:t>
+              <w:t xml:space="preserve"> di tempat tersebut</w:t>
             </w:r>
           </w:p>
         </w:tc>
@@ -2060,7 +2080,15 @@
                 <w:sz w:val="24"/>
                 <w:szCs w:val="24"/>
               </w:rPr>
-              <w:t>Staff</w:t>
+              <w:t>Use</w:t>
+            </w:r>
+            <w:r>
+              <w:rPr>
+                <w:rFonts w:ascii="Times New Roman" w:hAnsi="Times New Roman" w:cs="Times New Roman"/>
+                <w:sz w:val="24"/>
+                <w:szCs w:val="24"/>
+              </w:rPr>
+              <w:t>r</w:t>
             </w:r>
           </w:p>
         </w:tc>
@@ -2091,7 +2119,7 @@
                 <w:sz w:val="24"/>
                 <w:szCs w:val="24"/>
               </w:rPr>
-              <w:t>mengelola</w:t>
+              <w:t>mengunduh</w:t>
             </w:r>
             <w:proofErr w:type="spellEnd"/>
             <w:r>
@@ -2100,8 +2128,36 @@
                 <w:sz w:val="24"/>
                 <w:szCs w:val="24"/>
               </w:rPr>
-              <w:t xml:space="preserve"> data pasien</w:t>
-            </w:r>
+              <w:t xml:space="preserve"> </w:t>
+            </w:r>
+            <w:proofErr w:type="spellStart"/>
+            <w:r>
+              <w:rPr>
+                <w:rFonts w:ascii="Times New Roman" w:hAnsi="Times New Roman" w:cs="Times New Roman"/>
+                <w:sz w:val="24"/>
+                <w:szCs w:val="24"/>
+              </w:rPr>
+              <w:t>rekam</w:t>
+            </w:r>
+            <w:proofErr w:type="spellEnd"/>
+            <w:r>
+              <w:rPr>
+                <w:rFonts w:ascii="Times New Roman" w:hAnsi="Times New Roman" w:cs="Times New Roman"/>
+                <w:sz w:val="24"/>
+                <w:szCs w:val="24"/>
+              </w:rPr>
+              <w:t xml:space="preserve"> </w:t>
+            </w:r>
+            <w:proofErr w:type="spellStart"/>
+            <w:r>
+              <w:rPr>
+                <w:rFonts w:ascii="Times New Roman" w:hAnsi="Times New Roman" w:cs="Times New Roman"/>
+                <w:sz w:val="24"/>
+                <w:szCs w:val="24"/>
+              </w:rPr>
+              <w:t>medis</w:t>
+            </w:r>
+            <w:proofErr w:type="spellEnd"/>
           </w:p>
         </w:tc>
         <w:tc>
@@ -2131,7 +2187,7 @@
                 <w:sz w:val="24"/>
                 <w:szCs w:val="24"/>
               </w:rPr>
-              <w:t>mudah</w:t>
+              <w:t>mengunduh</w:t>
             </w:r>
             <w:proofErr w:type="spellEnd"/>
             <w:r>
@@ -2149,7 +2205,7 @@
                 <w:sz w:val="24"/>
                 <w:szCs w:val="24"/>
               </w:rPr>
-              <w:t>mengelola</w:t>
+              <w:t>serta</w:t>
             </w:r>
             <w:proofErr w:type="spellEnd"/>
             <w:r>
@@ -2158,8 +2214,54 @@
                 <w:sz w:val="24"/>
                 <w:szCs w:val="24"/>
               </w:rPr>
-              <w:t xml:space="preserve"> data tersebut</w:t>
-            </w:r>
+              <w:t xml:space="preserve"> melihat </w:t>
+            </w:r>
+            <w:proofErr w:type="spellStart"/>
+            <w:r>
+              <w:rPr>
+                <w:rFonts w:ascii="Times New Roman" w:hAnsi="Times New Roman" w:cs="Times New Roman"/>
+                <w:sz w:val="24"/>
+                <w:szCs w:val="24"/>
+              </w:rPr>
+              <w:t>rekam</w:t>
+            </w:r>
+            <w:proofErr w:type="spellEnd"/>
+            <w:r>
+              <w:rPr>
+                <w:rFonts w:ascii="Times New Roman" w:hAnsi="Times New Roman" w:cs="Times New Roman"/>
+                <w:sz w:val="24"/>
+                <w:szCs w:val="24"/>
+              </w:rPr>
+              <w:t xml:space="preserve"> </w:t>
+            </w:r>
+            <w:proofErr w:type="spellStart"/>
+            <w:r>
+              <w:rPr>
+                <w:rFonts w:ascii="Times New Roman" w:hAnsi="Times New Roman" w:cs="Times New Roman"/>
+                <w:sz w:val="24"/>
+                <w:szCs w:val="24"/>
+              </w:rPr>
+              <w:t>medis</w:t>
+            </w:r>
+            <w:proofErr w:type="spellEnd"/>
+            <w:r>
+              <w:rPr>
+                <w:rFonts w:ascii="Times New Roman" w:hAnsi="Times New Roman" w:cs="Times New Roman"/>
+                <w:sz w:val="24"/>
+                <w:szCs w:val="24"/>
+              </w:rPr>
+              <w:t xml:space="preserve"> yang baru saja </w:t>
+            </w:r>
+            <w:proofErr w:type="spellStart"/>
+            <w:r>
+              <w:rPr>
+                <w:rFonts w:ascii="Times New Roman" w:hAnsi="Times New Roman" w:cs="Times New Roman"/>
+                <w:sz w:val="24"/>
+                <w:szCs w:val="24"/>
+              </w:rPr>
+              <w:t>ditambahkan</w:t>
+            </w:r>
+            <w:proofErr w:type="spellEnd"/>
           </w:p>
         </w:tc>
         <w:tc>
@@ -2236,7 +2338,23 @@
                 <w:sz w:val="24"/>
                 <w:szCs w:val="24"/>
               </w:rPr>
-              <w:t xml:space="preserve">Pasien </w:t>
+              <w:t>Use</w:t>
+            </w:r>
+            <w:r>
+              <w:rPr>
+                <w:rFonts w:ascii="Times New Roman" w:hAnsi="Times New Roman" w:cs="Times New Roman"/>
+                <w:sz w:val="24"/>
+                <w:szCs w:val="24"/>
+              </w:rPr>
+              <w:t>r</w:t>
+            </w:r>
+            <w:r>
+              <w:rPr>
+                <w:rFonts w:ascii="Times New Roman" w:hAnsi="Times New Roman" w:cs="Times New Roman"/>
+                <w:sz w:val="24"/>
+                <w:szCs w:val="24"/>
+              </w:rPr>
+              <w:t xml:space="preserve"> </w:t>
             </w:r>
           </w:p>
         </w:tc>
@@ -2410,7 +2528,23 @@
                 <w:sz w:val="24"/>
                 <w:szCs w:val="24"/>
               </w:rPr>
-              <w:t xml:space="preserve">Pasien </w:t>
+              <w:t>Use</w:t>
+            </w:r>
+            <w:r>
+              <w:rPr>
+                <w:rFonts w:ascii="Times New Roman" w:hAnsi="Times New Roman" w:cs="Times New Roman"/>
+                <w:sz w:val="24"/>
+                <w:szCs w:val="24"/>
+              </w:rPr>
+              <w:t>r</w:t>
+            </w:r>
+            <w:r>
+              <w:rPr>
+                <w:rFonts w:ascii="Times New Roman" w:hAnsi="Times New Roman" w:cs="Times New Roman"/>
+                <w:sz w:val="24"/>
+                <w:szCs w:val="24"/>
+              </w:rPr>
+              <w:t xml:space="preserve"> </w:t>
             </w:r>
           </w:p>
         </w:tc>
@@ -2660,7 +2794,15 @@
                 <w:sz w:val="24"/>
                 <w:szCs w:val="24"/>
               </w:rPr>
-              <w:t xml:space="preserve">Pasien </w:t>
+              <w:t>Use</w:t>
+            </w:r>
+            <w:r>
+              <w:rPr>
+                <w:rFonts w:ascii="Times New Roman" w:hAnsi="Times New Roman" w:cs="Times New Roman"/>
+                <w:sz w:val="24"/>
+                <w:szCs w:val="24"/>
+              </w:rPr>
+              <w:t>r</w:t>
             </w:r>
           </w:p>
         </w:tc>
@@ -2908,18 +3050,8 @@
                 <w:sz w:val="24"/>
                 <w:szCs w:val="24"/>
               </w:rPr>
-              <w:t xml:space="preserve">Saya dapat melakukan login ke aplikasi sebagai </w:t>
-            </w:r>
-            <w:proofErr w:type="spellStart"/>
-            <w:r>
-              <w:rPr>
-                <w:rFonts w:ascii="Times New Roman" w:hAnsi="Times New Roman" w:cs="Times New Roman"/>
-                <w:sz w:val="24"/>
-                <w:szCs w:val="24"/>
-              </w:rPr>
-              <w:t>pelanggan</w:t>
-            </w:r>
-            <w:proofErr w:type="spellEnd"/>
+              <w:t xml:space="preserve">Saya dapat melakukan login ke aplikasi </w:t>
+            </w:r>
           </w:p>
         </w:tc>
         <w:tc>
@@ -3024,7 +3156,15 @@
                 <w:sz w:val="24"/>
                 <w:szCs w:val="24"/>
               </w:rPr>
-              <w:t>141</w:t>
+              <w:t>14</w:t>
+            </w:r>
+            <w:r>
+              <w:rPr>
+                <w:rFonts w:ascii="Times New Roman" w:hAnsi="Times New Roman" w:cs="Times New Roman"/>
+                <w:sz w:val="24"/>
+                <w:szCs w:val="24"/>
+              </w:rPr>
+              <w:t>4</w:t>
             </w:r>
           </w:p>
         </w:tc>
@@ -3468,26 +3608,58 @@
         <w:tc>
           <w:tcPr>
             <w:tcW w:w="1701" w:type="dxa"/>
-          </w:tcPr>
-          <w:p/>
+            <w:vAlign w:val="center"/>
+          </w:tcPr>
+          <w:p>
+            <w:pPr>
+              <w:jc w:val="center"/>
+            </w:pPr>
+            <w:r>
+              <w:t>-</w:t>
+            </w:r>
+          </w:p>
         </w:tc>
         <w:tc>
           <w:tcPr>
             <w:tcW w:w="1701" w:type="dxa"/>
-          </w:tcPr>
-          <w:p/>
+            <w:vAlign w:val="center"/>
+          </w:tcPr>
+          <w:p>
+            <w:pPr>
+              <w:jc w:val="center"/>
+            </w:pPr>
+            <w:r>
+              <w:t>-</w:t>
+            </w:r>
+          </w:p>
         </w:tc>
         <w:tc>
           <w:tcPr>
             <w:tcW w:w="1843" w:type="dxa"/>
-          </w:tcPr>
-          <w:p/>
+            <w:vAlign w:val="center"/>
+          </w:tcPr>
+          <w:p>
+            <w:pPr>
+              <w:jc w:val="center"/>
+            </w:pPr>
+            <w:r>
+              <w:t>-</w:t>
+            </w:r>
+          </w:p>
         </w:tc>
         <w:tc>
           <w:tcPr>
             <w:tcW w:w="1984" w:type="dxa"/>
-          </w:tcPr>
-          <w:p/>
+            <w:vAlign w:val="center"/>
+          </w:tcPr>
+          <w:p>
+            <w:pPr>
+              <w:jc w:val="center"/>
+            </w:pPr>
+            <w:r>
+              <w:t>-</w:t>
+            </w:r>
+          </w:p>
         </w:tc>
       </w:tr>
       <w:tr>
@@ -3511,26 +3683,58 @@
         <w:tc>
           <w:tcPr>
             <w:tcW w:w="1701" w:type="dxa"/>
-          </w:tcPr>
-          <w:p/>
+            <w:vAlign w:val="center"/>
+          </w:tcPr>
+          <w:p>
+            <w:pPr>
+              <w:jc w:val="center"/>
+            </w:pPr>
+            <w:r>
+              <w:t>-</w:t>
+            </w:r>
+          </w:p>
         </w:tc>
         <w:tc>
           <w:tcPr>
             <w:tcW w:w="1701" w:type="dxa"/>
-          </w:tcPr>
-          <w:p/>
+            <w:vAlign w:val="center"/>
+          </w:tcPr>
+          <w:p>
+            <w:pPr>
+              <w:jc w:val="center"/>
+            </w:pPr>
+            <w:r>
+              <w:t>-</w:t>
+            </w:r>
+          </w:p>
         </w:tc>
         <w:tc>
           <w:tcPr>
             <w:tcW w:w="1843" w:type="dxa"/>
-          </w:tcPr>
-          <w:p/>
+            <w:vAlign w:val="center"/>
+          </w:tcPr>
+          <w:p>
+            <w:pPr>
+              <w:jc w:val="center"/>
+            </w:pPr>
+            <w:r>
+              <w:t>-</w:t>
+            </w:r>
+          </w:p>
         </w:tc>
         <w:tc>
           <w:tcPr>
             <w:tcW w:w="1984" w:type="dxa"/>
-          </w:tcPr>
-          <w:p/>
+            <w:vAlign w:val="center"/>
+          </w:tcPr>
+          <w:p>
+            <w:pPr>
+              <w:jc w:val="center"/>
+            </w:pPr>
+            <w:r>
+              <w:t>-</w:t>
+            </w:r>
+          </w:p>
         </w:tc>
       </w:tr>
       <w:tr>
@@ -3554,26 +3758,58 @@
         <w:tc>
           <w:tcPr>
             <w:tcW w:w="1701" w:type="dxa"/>
-          </w:tcPr>
-          <w:p/>
+            <w:vAlign w:val="center"/>
+          </w:tcPr>
+          <w:p>
+            <w:pPr>
+              <w:jc w:val="center"/>
+            </w:pPr>
+            <w:r>
+              <w:t>-</w:t>
+            </w:r>
+          </w:p>
         </w:tc>
         <w:tc>
           <w:tcPr>
             <w:tcW w:w="1701" w:type="dxa"/>
-          </w:tcPr>
-          <w:p/>
+            <w:vAlign w:val="center"/>
+          </w:tcPr>
+          <w:p>
+            <w:pPr>
+              <w:jc w:val="center"/>
+            </w:pPr>
+            <w:r>
+              <w:t>-</w:t>
+            </w:r>
+          </w:p>
         </w:tc>
         <w:tc>
           <w:tcPr>
             <w:tcW w:w="1843" w:type="dxa"/>
-          </w:tcPr>
-          <w:p/>
+            <w:vAlign w:val="center"/>
+          </w:tcPr>
+          <w:p>
+            <w:pPr>
+              <w:jc w:val="center"/>
+            </w:pPr>
+            <w:r>
+              <w:t>-</w:t>
+            </w:r>
+          </w:p>
         </w:tc>
         <w:tc>
           <w:tcPr>
             <w:tcW w:w="1984" w:type="dxa"/>
-          </w:tcPr>
-          <w:p/>
+            <w:vAlign w:val="center"/>
+          </w:tcPr>
+          <w:p>
+            <w:pPr>
+              <w:jc w:val="center"/>
+            </w:pPr>
+            <w:r>
+              <w:t>-</w:t>
+            </w:r>
+          </w:p>
         </w:tc>
       </w:tr>
       <w:tr>
@@ -3605,26 +3841,58 @@
         <w:tc>
           <w:tcPr>
             <w:tcW w:w="1701" w:type="dxa"/>
-          </w:tcPr>
-          <w:p/>
+            <w:vAlign w:val="center"/>
+          </w:tcPr>
+          <w:p>
+            <w:pPr>
+              <w:jc w:val="center"/>
+            </w:pPr>
+            <w:r>
+              <w:t>-</w:t>
+            </w:r>
+          </w:p>
         </w:tc>
         <w:tc>
           <w:tcPr>
             <w:tcW w:w="1701" w:type="dxa"/>
-          </w:tcPr>
-          <w:p/>
+            <w:vAlign w:val="center"/>
+          </w:tcPr>
+          <w:p>
+            <w:pPr>
+              <w:jc w:val="center"/>
+            </w:pPr>
+            <w:r>
+              <w:t>-</w:t>
+            </w:r>
+          </w:p>
         </w:tc>
         <w:tc>
           <w:tcPr>
             <w:tcW w:w="1843" w:type="dxa"/>
-          </w:tcPr>
-          <w:p/>
+            <w:vAlign w:val="center"/>
+          </w:tcPr>
+          <w:p>
+            <w:pPr>
+              <w:jc w:val="center"/>
+            </w:pPr>
+            <w:r>
+              <w:t>-</w:t>
+            </w:r>
+          </w:p>
         </w:tc>
         <w:tc>
           <w:tcPr>
             <w:tcW w:w="1984" w:type="dxa"/>
-          </w:tcPr>
-          <w:p/>
+            <w:vAlign w:val="center"/>
+          </w:tcPr>
+          <w:p>
+            <w:pPr>
+              <w:jc w:val="center"/>
+            </w:pPr>
+            <w:r>
+              <w:t>-</w:t>
+            </w:r>
+          </w:p>
         </w:tc>
       </w:tr>
       <w:tr>
@@ -3648,26 +3916,58 @@
         <w:tc>
           <w:tcPr>
             <w:tcW w:w="1701" w:type="dxa"/>
-          </w:tcPr>
-          <w:p/>
+            <w:vAlign w:val="center"/>
+          </w:tcPr>
+          <w:p>
+            <w:pPr>
+              <w:jc w:val="center"/>
+            </w:pPr>
+            <w:r>
+              <w:t>-</w:t>
+            </w:r>
+          </w:p>
         </w:tc>
         <w:tc>
           <w:tcPr>
             <w:tcW w:w="1701" w:type="dxa"/>
-          </w:tcPr>
-          <w:p/>
+            <w:vAlign w:val="center"/>
+          </w:tcPr>
+          <w:p>
+            <w:pPr>
+              <w:jc w:val="center"/>
+            </w:pPr>
+            <w:r>
+              <w:t>-</w:t>
+            </w:r>
+          </w:p>
         </w:tc>
         <w:tc>
           <w:tcPr>
             <w:tcW w:w="1843" w:type="dxa"/>
-          </w:tcPr>
-          <w:p/>
+            <w:vAlign w:val="center"/>
+          </w:tcPr>
+          <w:p>
+            <w:pPr>
+              <w:jc w:val="center"/>
+            </w:pPr>
+            <w:r>
+              <w:t>-</w:t>
+            </w:r>
+          </w:p>
         </w:tc>
         <w:tc>
           <w:tcPr>
             <w:tcW w:w="1984" w:type="dxa"/>
-          </w:tcPr>
-          <w:p/>
+            <w:vAlign w:val="center"/>
+          </w:tcPr>
+          <w:p>
+            <w:pPr>
+              <w:jc w:val="center"/>
+            </w:pPr>
+            <w:r>
+              <w:t>-</w:t>
+            </w:r>
+          </w:p>
         </w:tc>
       </w:tr>
       <w:tr>
@@ -3691,26 +3991,58 @@
         <w:tc>
           <w:tcPr>
             <w:tcW w:w="1701" w:type="dxa"/>
-          </w:tcPr>
-          <w:p/>
+            <w:vAlign w:val="center"/>
+          </w:tcPr>
+          <w:p>
+            <w:pPr>
+              <w:jc w:val="center"/>
+            </w:pPr>
+            <w:r>
+              <w:t>-</w:t>
+            </w:r>
+          </w:p>
         </w:tc>
         <w:tc>
           <w:tcPr>
             <w:tcW w:w="1701" w:type="dxa"/>
-          </w:tcPr>
-          <w:p/>
+            <w:vAlign w:val="center"/>
+          </w:tcPr>
+          <w:p>
+            <w:pPr>
+              <w:jc w:val="center"/>
+            </w:pPr>
+            <w:r>
+              <w:t>-</w:t>
+            </w:r>
+          </w:p>
         </w:tc>
         <w:tc>
           <w:tcPr>
             <w:tcW w:w="1843" w:type="dxa"/>
-          </w:tcPr>
-          <w:p/>
+            <w:vAlign w:val="center"/>
+          </w:tcPr>
+          <w:p>
+            <w:pPr>
+              <w:jc w:val="center"/>
+            </w:pPr>
+            <w:r>
+              <w:t>-</w:t>
+            </w:r>
+          </w:p>
         </w:tc>
         <w:tc>
           <w:tcPr>
             <w:tcW w:w="1984" w:type="dxa"/>
-          </w:tcPr>
-          <w:p/>
+            <w:vAlign w:val="center"/>
+          </w:tcPr>
+          <w:p>
+            <w:pPr>
+              <w:jc w:val="center"/>
+            </w:pPr>
+            <w:r>
+              <w:t>-</w:t>
+            </w:r>
+          </w:p>
         </w:tc>
       </w:tr>
       <w:tr>
@@ -3742,26 +4074,71 @@
         <w:tc>
           <w:tcPr>
             <w:tcW w:w="1701" w:type="dxa"/>
-          </w:tcPr>
-          <w:p/>
+            <w:vAlign w:val="center"/>
+          </w:tcPr>
+          <w:p>
+            <w:pPr>
+              <w:jc w:val="center"/>
+            </w:pPr>
+            <w:r>
+              <w:t>-</w:t>
+            </w:r>
+          </w:p>
         </w:tc>
         <w:tc>
           <w:tcPr>
             <w:tcW w:w="1701" w:type="dxa"/>
-          </w:tcPr>
-          <w:p/>
+            <w:vAlign w:val="center"/>
+          </w:tcPr>
+          <w:p>
+            <w:pPr>
+              <w:jc w:val="center"/>
+            </w:pPr>
+            <w:r>
+              <w:t>Membuat Halaman home , navbar dan welcome</w:t>
+            </w:r>
+          </w:p>
         </w:tc>
         <w:tc>
           <w:tcPr>
             <w:tcW w:w="1843" w:type="dxa"/>
-          </w:tcPr>
-          <w:p/>
+            <w:vAlign w:val="center"/>
+          </w:tcPr>
+          <w:p>
+            <w:pPr>
+              <w:jc w:val="center"/>
+            </w:pPr>
+            <w:r>
+              <w:t xml:space="preserve">Menambahkan asset, halaman const, </w:t>
+            </w:r>
+            <w:proofErr w:type="spellStart"/>
+            <w:r>
+              <w:t>mengupdate</w:t>
+            </w:r>
+            <w:proofErr w:type="spellEnd"/>
+            <w:r>
+              <w:t xml:space="preserve"> halaman main, home, welcome</w:t>
+            </w:r>
+          </w:p>
         </w:tc>
         <w:tc>
           <w:tcPr>
             <w:tcW w:w="1984" w:type="dxa"/>
-          </w:tcPr>
-          <w:p/>
+            <w:vAlign w:val="center"/>
+          </w:tcPr>
+          <w:p>
+            <w:pPr>
+              <w:jc w:val="center"/>
+            </w:pPr>
+            <w:proofErr w:type="spellStart"/>
+            <w:r>
+              <w:t>Mengupdate</w:t>
+            </w:r>
+            <w:proofErr w:type="spellEnd"/>
+            <w:r>
+              <w:t xml:space="preserve"> halaman home, const, main, home provider, membuat halaman profile</w:t>
+            </w:r>
+          </w:p>
         </w:tc>
       </w:tr>
       <w:tr>
@@ -3785,26 +4162,82 @@
         <w:tc>
           <w:tcPr>
             <w:tcW w:w="1701" w:type="dxa"/>
-          </w:tcPr>
-          <w:p/>
+            <w:vAlign w:val="center"/>
+          </w:tcPr>
+          <w:p>
+            <w:pPr>
+              <w:jc w:val="center"/>
+            </w:pPr>
+            <w:r>
+              <w:t>Membuat Halaman home , navbar dan welcome</w:t>
+            </w:r>
+          </w:p>
         </w:tc>
         <w:tc>
           <w:tcPr>
             <w:tcW w:w="1701" w:type="dxa"/>
-          </w:tcPr>
-          <w:p/>
+            <w:vAlign w:val="center"/>
+          </w:tcPr>
+          <w:p>
+            <w:pPr>
+              <w:jc w:val="center"/>
+            </w:pPr>
+            <w:r>
+              <w:t xml:space="preserve">Menambahkan asset, halaman const, </w:t>
+            </w:r>
+            <w:proofErr w:type="spellStart"/>
+            <w:r>
+              <w:t>mengupdate</w:t>
+            </w:r>
+            <w:proofErr w:type="spellEnd"/>
+            <w:r>
+              <w:t xml:space="preserve"> halaman main, home, welcome</w:t>
+            </w:r>
+          </w:p>
         </w:tc>
         <w:tc>
           <w:tcPr>
             <w:tcW w:w="1843" w:type="dxa"/>
-          </w:tcPr>
-          <w:p/>
+            <w:vAlign w:val="center"/>
+          </w:tcPr>
+          <w:p>
+            <w:pPr>
+              <w:jc w:val="center"/>
+            </w:pPr>
+            <w:proofErr w:type="spellStart"/>
+            <w:r>
+              <w:t>Mengupdate</w:t>
+            </w:r>
+            <w:proofErr w:type="spellEnd"/>
+            <w:r>
+              <w:t xml:space="preserve"> halaman home, const, main, home provider, membuat halaman profile</w:t>
+            </w:r>
+          </w:p>
         </w:tc>
         <w:tc>
           <w:tcPr>
             <w:tcW w:w="1984" w:type="dxa"/>
-          </w:tcPr>
-          <w:p/>
+            <w:vAlign w:val="center"/>
+          </w:tcPr>
+          <w:p>
+            <w:pPr>
+              <w:jc w:val="center"/>
+            </w:pPr>
+            <w:r>
+              <w:t xml:space="preserve">Membuat halaman message, </w:t>
+            </w:r>
+            <w:r>
+              <w:t xml:space="preserve">promo, covid19 , </w:t>
+            </w:r>
+            <w:proofErr w:type="spellStart"/>
+            <w:r>
+              <w:t>mengupdate</w:t>
+            </w:r>
+            <w:proofErr w:type="spellEnd"/>
+            <w:r>
+              <w:t xml:space="preserve"> halaman navbar, profile</w:t>
+            </w:r>
+          </w:p>
         </w:tc>
       </w:tr>
       <w:tr>
@@ -3828,26 +4261,118 @@
         <w:tc>
           <w:tcPr>
             <w:tcW w:w="1701" w:type="dxa"/>
-          </w:tcPr>
-          <w:p/>
+            <w:vAlign w:val="center"/>
+          </w:tcPr>
+          <w:p>
+            <w:pPr>
+              <w:jc w:val="center"/>
+            </w:pPr>
+            <w:proofErr w:type="spellStart"/>
+            <w:r>
+              <w:t>Penggunaan</w:t>
+            </w:r>
+            <w:proofErr w:type="spellEnd"/>
+            <w:r>
+              <w:t xml:space="preserve"> stateless dan </w:t>
+            </w:r>
+            <w:proofErr w:type="spellStart"/>
+            <w:r>
+              <w:t>statefull</w:t>
+            </w:r>
+            <w:proofErr w:type="spellEnd"/>
+            <w:r>
+              <w:t xml:space="preserve"> pada </w:t>
+            </w:r>
+            <w:proofErr w:type="spellStart"/>
+            <w:r>
+              <w:t>setiap</w:t>
+            </w:r>
+            <w:proofErr w:type="spellEnd"/>
+            <w:r>
+              <w:t xml:space="preserve"> halaman</w:t>
+            </w:r>
+          </w:p>
         </w:tc>
         <w:tc>
           <w:tcPr>
             <w:tcW w:w="1701" w:type="dxa"/>
-          </w:tcPr>
-          <w:p/>
+            <w:vAlign w:val="center"/>
+          </w:tcPr>
+          <w:p>
+            <w:pPr>
+              <w:jc w:val="center"/>
+            </w:pPr>
+            <w:proofErr w:type="spellStart"/>
+            <w:r>
+              <w:t>Penggunaan</w:t>
+            </w:r>
+            <w:proofErr w:type="spellEnd"/>
+            <w:r>
+              <w:t xml:space="preserve"> </w:t>
+            </w:r>
+            <w:proofErr w:type="spellStart"/>
+            <w:r>
+              <w:t>DrawerHeader</w:t>
+            </w:r>
+            <w:proofErr w:type="spellEnd"/>
+            <w:r>
+              <w:t xml:space="preserve"> pada halaman home</w:t>
+            </w:r>
+          </w:p>
         </w:tc>
         <w:tc>
           <w:tcPr>
             <w:tcW w:w="1843" w:type="dxa"/>
-          </w:tcPr>
-          <w:p/>
+            <w:vAlign w:val="center"/>
+          </w:tcPr>
+          <w:p>
+            <w:pPr>
+              <w:jc w:val="center"/>
+            </w:pPr>
+            <w:proofErr w:type="spellStart"/>
+            <w:r>
+              <w:t>Penggunaan</w:t>
+            </w:r>
+            <w:proofErr w:type="spellEnd"/>
+            <w:r>
+              <w:t xml:space="preserve"> provider untuk </w:t>
+            </w:r>
+            <w:proofErr w:type="spellStart"/>
+            <w:r>
+              <w:t>meminimalkan</w:t>
+            </w:r>
+            <w:proofErr w:type="spellEnd"/>
+            <w:r>
+              <w:t xml:space="preserve"> code</w:t>
+            </w:r>
+          </w:p>
         </w:tc>
         <w:tc>
           <w:tcPr>
             <w:tcW w:w="1984" w:type="dxa"/>
-          </w:tcPr>
-          <w:p/>
+            <w:vAlign w:val="center"/>
+          </w:tcPr>
+          <w:p>
+            <w:pPr>
+              <w:jc w:val="center"/>
+            </w:pPr>
+            <w:r>
+              <w:t xml:space="preserve">Slicing pada halaman profile agar </w:t>
+            </w:r>
+            <w:proofErr w:type="spellStart"/>
+            <w:r>
+              <w:t>tampak</w:t>
+            </w:r>
+            <w:proofErr w:type="spellEnd"/>
+            <w:r>
+              <w:t xml:space="preserve"> lebih </w:t>
+            </w:r>
+            <w:proofErr w:type="spellStart"/>
+            <w:r>
+              <w:t>menarik</w:t>
+            </w:r>
+            <w:proofErr w:type="spellEnd"/>
+          </w:p>
         </w:tc>
       </w:tr>
     </w:tbl>
@@ -3862,17 +4387,17 @@
         <w:tblLook w:val="04A0" w:firstRow="1" w:lastRow="0" w:firstColumn="1" w:lastColumn="0" w:noHBand="0" w:noVBand="1"/>
       </w:tblPr>
       <w:tblGrid>
-        <w:gridCol w:w="1135"/>
+        <w:gridCol w:w="1124"/>
+        <w:gridCol w:w="1507"/>
+        <w:gridCol w:w="1934"/>
         <w:gridCol w:w="1559"/>
-        <w:gridCol w:w="1701"/>
-        <w:gridCol w:w="1701"/>
-        <w:gridCol w:w="1843"/>
-        <w:gridCol w:w="1984"/>
+        <w:gridCol w:w="1839"/>
+        <w:gridCol w:w="1960"/>
       </w:tblGrid>
       <w:tr>
         <w:tc>
           <w:tcPr>
-            <w:tcW w:w="2694" w:type="dxa"/>
+            <w:tcW w:w="2631" w:type="dxa"/>
             <w:gridSpan w:val="2"/>
             <w:vMerge w:val="restart"/>
             <w:shd w:val="clear" w:color="auto" w:fill="00009C"/>
@@ -3899,7 +4424,7 @@
         </w:tc>
         <w:tc>
           <w:tcPr>
-            <w:tcW w:w="7229" w:type="dxa"/>
+            <w:tcW w:w="7292" w:type="dxa"/>
             <w:gridSpan w:val="4"/>
             <w:shd w:val="clear" w:color="auto" w:fill="00009C"/>
             <w:vAlign w:val="center"/>
@@ -4006,7 +4531,7 @@
         </w:trPr>
         <w:tc>
           <w:tcPr>
-            <w:tcW w:w="2694" w:type="dxa"/>
+            <w:tcW w:w="2631" w:type="dxa"/>
             <w:gridSpan w:val="2"/>
             <w:vMerge/>
             <w:shd w:val="clear" w:color="auto" w:fill="00009C"/>
@@ -4023,7 +4548,7 @@
         </w:tc>
         <w:tc>
           <w:tcPr>
-            <w:tcW w:w="1701" w:type="dxa"/>
+            <w:tcW w:w="1934" w:type="dxa"/>
             <w:shd w:val="clear" w:color="auto" w:fill="00009C"/>
             <w:vAlign w:val="center"/>
           </w:tcPr>
@@ -4074,7 +4599,7 @@
         </w:tc>
         <w:tc>
           <w:tcPr>
-            <w:tcW w:w="1701" w:type="dxa"/>
+            <w:tcW w:w="1559" w:type="dxa"/>
             <w:shd w:val="clear" w:color="auto" w:fill="00009C"/>
             <w:vAlign w:val="center"/>
           </w:tcPr>
@@ -4125,7 +4650,7 @@
         </w:tc>
         <w:tc>
           <w:tcPr>
-            <w:tcW w:w="1843" w:type="dxa"/>
+            <w:tcW w:w="1839" w:type="dxa"/>
             <w:shd w:val="clear" w:color="auto" w:fill="00009C"/>
             <w:vAlign w:val="center"/>
           </w:tcPr>
@@ -4200,7 +4725,7 @@
         </w:tc>
         <w:tc>
           <w:tcPr>
-            <w:tcW w:w="1984" w:type="dxa"/>
+            <w:tcW w:w="1960" w:type="dxa"/>
             <w:shd w:val="clear" w:color="auto" w:fill="00009C"/>
             <w:vAlign w:val="center"/>
           </w:tcPr>
@@ -4269,7 +4794,7 @@
       <w:tr>
         <w:tc>
           <w:tcPr>
-            <w:tcW w:w="1135" w:type="dxa"/>
+            <w:tcW w:w="1124" w:type="dxa"/>
             <w:vMerge w:val="restart"/>
             <w:vAlign w:val="center"/>
           </w:tcPr>
@@ -4284,129 +4809,201 @@
         </w:tc>
         <w:tc>
           <w:tcPr>
+            <w:tcW w:w="1507" w:type="dxa"/>
+          </w:tcPr>
+          <w:p>
+            <w:r>
+              <w:t>What did you do yesterday?</w:t>
+            </w:r>
+          </w:p>
+        </w:tc>
+        <w:tc>
+          <w:tcPr>
+            <w:tcW w:w="1934" w:type="dxa"/>
+            <w:vAlign w:val="center"/>
+          </w:tcPr>
+          <w:p>
+            <w:pPr>
+              <w:jc w:val="center"/>
+            </w:pPr>
+            <w:r>
+              <w:t>-</w:t>
+            </w:r>
+          </w:p>
+        </w:tc>
+        <w:tc>
+          <w:tcPr>
             <w:tcW w:w="1559" w:type="dxa"/>
-          </w:tcPr>
-          <w:p>
-            <w:r>
-              <w:t>What did you do yesterday?</w:t>
-            </w:r>
-          </w:p>
-        </w:tc>
-        <w:tc>
-          <w:tcPr>
-            <w:tcW w:w="1701" w:type="dxa"/>
-          </w:tcPr>
-          <w:p/>
-        </w:tc>
-        <w:tc>
-          <w:tcPr>
-            <w:tcW w:w="1701" w:type="dxa"/>
-          </w:tcPr>
-          <w:p/>
-        </w:tc>
-        <w:tc>
-          <w:tcPr>
-            <w:tcW w:w="1843" w:type="dxa"/>
-          </w:tcPr>
-          <w:p/>
-        </w:tc>
-        <w:tc>
-          <w:tcPr>
-            <w:tcW w:w="1984" w:type="dxa"/>
-          </w:tcPr>
-          <w:p/>
+            <w:vAlign w:val="center"/>
+          </w:tcPr>
+          <w:p>
+            <w:pPr>
+              <w:jc w:val="center"/>
+            </w:pPr>
+          </w:p>
+        </w:tc>
+        <w:tc>
+          <w:tcPr>
+            <w:tcW w:w="1839" w:type="dxa"/>
+            <w:vAlign w:val="center"/>
+          </w:tcPr>
+          <w:p>
+            <w:pPr>
+              <w:jc w:val="center"/>
+            </w:pPr>
+          </w:p>
+        </w:tc>
+        <w:tc>
+          <w:tcPr>
+            <w:tcW w:w="1960" w:type="dxa"/>
+            <w:vAlign w:val="center"/>
+          </w:tcPr>
+          <w:p>
+            <w:pPr>
+              <w:jc w:val="center"/>
+            </w:pPr>
+          </w:p>
         </w:tc>
       </w:tr>
       <w:tr>
         <w:tc>
           <w:tcPr>
-            <w:tcW w:w="1135" w:type="dxa"/>
+            <w:tcW w:w="1124" w:type="dxa"/>
             <w:vMerge/>
           </w:tcPr>
           <w:p/>
         </w:tc>
         <w:tc>
           <w:tcPr>
+            <w:tcW w:w="1507" w:type="dxa"/>
+          </w:tcPr>
+          <w:p>
+            <w:r>
+              <w:t>What are you doing today?</w:t>
+            </w:r>
+          </w:p>
+        </w:tc>
+        <w:tc>
+          <w:tcPr>
+            <w:tcW w:w="1934" w:type="dxa"/>
+            <w:vAlign w:val="center"/>
+          </w:tcPr>
+          <w:p>
+            <w:pPr>
+              <w:jc w:val="center"/>
+            </w:pPr>
+            <w:r>
+              <w:t>-</w:t>
+            </w:r>
+          </w:p>
+        </w:tc>
+        <w:tc>
+          <w:tcPr>
             <w:tcW w:w="1559" w:type="dxa"/>
-          </w:tcPr>
-          <w:p>
-            <w:r>
-              <w:t>What are you doing today?</w:t>
-            </w:r>
-          </w:p>
-        </w:tc>
-        <w:tc>
-          <w:tcPr>
-            <w:tcW w:w="1701" w:type="dxa"/>
-          </w:tcPr>
-          <w:p/>
-        </w:tc>
-        <w:tc>
-          <w:tcPr>
-            <w:tcW w:w="1701" w:type="dxa"/>
-          </w:tcPr>
-          <w:p/>
-        </w:tc>
-        <w:tc>
-          <w:tcPr>
-            <w:tcW w:w="1843" w:type="dxa"/>
-          </w:tcPr>
-          <w:p/>
-        </w:tc>
-        <w:tc>
-          <w:tcPr>
-            <w:tcW w:w="1984" w:type="dxa"/>
-          </w:tcPr>
-          <w:p/>
+            <w:vAlign w:val="center"/>
+          </w:tcPr>
+          <w:p>
+            <w:pPr>
+              <w:jc w:val="center"/>
+            </w:pPr>
+          </w:p>
+        </w:tc>
+        <w:tc>
+          <w:tcPr>
+            <w:tcW w:w="1839" w:type="dxa"/>
+            <w:vAlign w:val="center"/>
+          </w:tcPr>
+          <w:p>
+            <w:pPr>
+              <w:jc w:val="center"/>
+            </w:pPr>
+          </w:p>
+        </w:tc>
+        <w:tc>
+          <w:tcPr>
+            <w:tcW w:w="1960" w:type="dxa"/>
+            <w:vAlign w:val="center"/>
+          </w:tcPr>
+          <w:p>
+            <w:pPr>
+              <w:jc w:val="center"/>
+            </w:pPr>
+            <w:r>
+              <w:t>Membuat halaman login</w:t>
+            </w:r>
+          </w:p>
         </w:tc>
       </w:tr>
       <w:tr>
         <w:tc>
           <w:tcPr>
-            <w:tcW w:w="1135" w:type="dxa"/>
+            <w:tcW w:w="1124" w:type="dxa"/>
             <w:vMerge/>
           </w:tcPr>
           <w:p/>
         </w:tc>
         <w:tc>
           <w:tcPr>
+            <w:tcW w:w="1507" w:type="dxa"/>
+          </w:tcPr>
+          <w:p>
+            <w:r>
+              <w:t>Is there anything blocking you?</w:t>
+            </w:r>
+          </w:p>
+        </w:tc>
+        <w:tc>
+          <w:tcPr>
+            <w:tcW w:w="1934" w:type="dxa"/>
+            <w:vAlign w:val="center"/>
+          </w:tcPr>
+          <w:p>
+            <w:pPr>
+              <w:jc w:val="center"/>
+            </w:pPr>
+            <w:r>
+              <w:t>-</w:t>
+            </w:r>
+          </w:p>
+        </w:tc>
+        <w:tc>
+          <w:tcPr>
             <w:tcW w:w="1559" w:type="dxa"/>
-          </w:tcPr>
-          <w:p>
-            <w:r>
-              <w:t>Is there anything blocking you?</w:t>
-            </w:r>
-          </w:p>
-        </w:tc>
-        <w:tc>
-          <w:tcPr>
-            <w:tcW w:w="1701" w:type="dxa"/>
-          </w:tcPr>
-          <w:p/>
-        </w:tc>
-        <w:tc>
-          <w:tcPr>
-            <w:tcW w:w="1701" w:type="dxa"/>
-          </w:tcPr>
-          <w:p/>
-        </w:tc>
-        <w:tc>
-          <w:tcPr>
-            <w:tcW w:w="1843" w:type="dxa"/>
-          </w:tcPr>
-          <w:p/>
-        </w:tc>
-        <w:tc>
-          <w:tcPr>
-            <w:tcW w:w="1984" w:type="dxa"/>
-          </w:tcPr>
-          <w:p/>
+            <w:vAlign w:val="center"/>
+          </w:tcPr>
+          <w:p>
+            <w:pPr>
+              <w:jc w:val="center"/>
+            </w:pPr>
+          </w:p>
+        </w:tc>
+        <w:tc>
+          <w:tcPr>
+            <w:tcW w:w="1839" w:type="dxa"/>
+            <w:vAlign w:val="center"/>
+          </w:tcPr>
+          <w:p>
+            <w:pPr>
+              <w:jc w:val="center"/>
+            </w:pPr>
+          </w:p>
+        </w:tc>
+        <w:tc>
+          <w:tcPr>
+            <w:tcW w:w="1960" w:type="dxa"/>
+            <w:vAlign w:val="center"/>
+          </w:tcPr>
+          <w:p>
+            <w:pPr>
+              <w:jc w:val="center"/>
+            </w:pPr>
+          </w:p>
         </w:tc>
       </w:tr>
       <w:tr>
         <w:tc>
           <w:tcPr>
-            <w:tcW w:w="1135" w:type="dxa"/>
+            <w:tcW w:w="1124" w:type="dxa"/>
             <w:vMerge w:val="restart"/>
             <w:vAlign w:val="center"/>
           </w:tcPr>
@@ -4421,129 +5018,237 @@
         </w:tc>
         <w:tc>
           <w:tcPr>
+            <w:tcW w:w="1507" w:type="dxa"/>
+          </w:tcPr>
+          <w:p>
+            <w:r>
+              <w:t>What did you do yesterday?</w:t>
+            </w:r>
+          </w:p>
+        </w:tc>
+        <w:tc>
+          <w:tcPr>
+            <w:tcW w:w="1934" w:type="dxa"/>
+            <w:vAlign w:val="center"/>
+          </w:tcPr>
+          <w:p>
+            <w:pPr>
+              <w:jc w:val="center"/>
+            </w:pPr>
+            <w:r>
+              <w:t>-</w:t>
+            </w:r>
+          </w:p>
+        </w:tc>
+        <w:tc>
+          <w:tcPr>
             <w:tcW w:w="1559" w:type="dxa"/>
-          </w:tcPr>
-          <w:p>
-            <w:r>
-              <w:t>What did you do yesterday?</w:t>
-            </w:r>
-          </w:p>
-        </w:tc>
-        <w:tc>
-          <w:tcPr>
-            <w:tcW w:w="1701" w:type="dxa"/>
-          </w:tcPr>
-          <w:p/>
-        </w:tc>
-        <w:tc>
-          <w:tcPr>
-            <w:tcW w:w="1701" w:type="dxa"/>
-          </w:tcPr>
-          <w:p/>
-        </w:tc>
-        <w:tc>
-          <w:tcPr>
-            <w:tcW w:w="1843" w:type="dxa"/>
-          </w:tcPr>
-          <w:p/>
-        </w:tc>
-        <w:tc>
-          <w:tcPr>
-            <w:tcW w:w="1984" w:type="dxa"/>
-          </w:tcPr>
-          <w:p/>
+            <w:vAlign w:val="center"/>
+          </w:tcPr>
+          <w:p>
+            <w:pPr>
+              <w:jc w:val="center"/>
+            </w:pPr>
+            <w:r>
+              <w:t>-</w:t>
+            </w:r>
+          </w:p>
+        </w:tc>
+        <w:tc>
+          <w:tcPr>
+            <w:tcW w:w="1839" w:type="dxa"/>
+            <w:vAlign w:val="center"/>
+          </w:tcPr>
+          <w:p>
+            <w:pPr>
+              <w:jc w:val="center"/>
+            </w:pPr>
+            <w:r>
+              <w:t>Membuat halaman step3</w:t>
+            </w:r>
+          </w:p>
+        </w:tc>
+        <w:tc>
+          <w:tcPr>
+            <w:tcW w:w="1960" w:type="dxa"/>
+            <w:vAlign w:val="center"/>
+          </w:tcPr>
+          <w:p>
+            <w:pPr>
+              <w:jc w:val="center"/>
+            </w:pPr>
+            <w:r>
+              <w:t xml:space="preserve">Membuat halaman step4 dan </w:t>
+            </w:r>
+            <w:proofErr w:type="spellStart"/>
+            <w:r>
+              <w:t>mengupdate</w:t>
+            </w:r>
+            <w:proofErr w:type="spellEnd"/>
+            <w:r>
+              <w:t xml:space="preserve"> halaman step3</w:t>
+            </w:r>
+          </w:p>
         </w:tc>
       </w:tr>
       <w:tr>
         <w:tc>
           <w:tcPr>
-            <w:tcW w:w="1135" w:type="dxa"/>
+            <w:tcW w:w="1124" w:type="dxa"/>
             <w:vMerge/>
           </w:tcPr>
           <w:p/>
         </w:tc>
         <w:tc>
           <w:tcPr>
+            <w:tcW w:w="1507" w:type="dxa"/>
+          </w:tcPr>
+          <w:p>
+            <w:r>
+              <w:t>What are you doing today?</w:t>
+            </w:r>
+          </w:p>
+        </w:tc>
+        <w:tc>
+          <w:tcPr>
+            <w:tcW w:w="1934" w:type="dxa"/>
+            <w:vAlign w:val="center"/>
+          </w:tcPr>
+          <w:p>
+            <w:pPr>
+              <w:jc w:val="center"/>
+            </w:pPr>
+            <w:r>
+              <w:t>-</w:t>
+            </w:r>
+          </w:p>
+        </w:tc>
+        <w:tc>
+          <w:tcPr>
             <w:tcW w:w="1559" w:type="dxa"/>
-          </w:tcPr>
-          <w:p>
-            <w:r>
-              <w:t>What are you doing today?</w:t>
-            </w:r>
-          </w:p>
-        </w:tc>
-        <w:tc>
-          <w:tcPr>
-            <w:tcW w:w="1701" w:type="dxa"/>
-          </w:tcPr>
-          <w:p/>
-        </w:tc>
-        <w:tc>
-          <w:tcPr>
-            <w:tcW w:w="1701" w:type="dxa"/>
-          </w:tcPr>
-          <w:p/>
-        </w:tc>
-        <w:tc>
-          <w:tcPr>
-            <w:tcW w:w="1843" w:type="dxa"/>
-          </w:tcPr>
-          <w:p/>
-        </w:tc>
-        <w:tc>
-          <w:tcPr>
-            <w:tcW w:w="1984" w:type="dxa"/>
-          </w:tcPr>
-          <w:p/>
+            <w:vAlign w:val="center"/>
+          </w:tcPr>
+          <w:p>
+            <w:pPr>
+              <w:jc w:val="center"/>
+            </w:pPr>
+            <w:r>
+              <w:t>Membuat halaman step3</w:t>
+            </w:r>
+          </w:p>
+        </w:tc>
+        <w:tc>
+          <w:tcPr>
+            <w:tcW w:w="1839" w:type="dxa"/>
+            <w:vAlign w:val="center"/>
+          </w:tcPr>
+          <w:p>
+            <w:pPr>
+              <w:jc w:val="center"/>
+            </w:pPr>
+            <w:r>
+              <w:t xml:space="preserve">Membuat halaman step4 dan </w:t>
+            </w:r>
+            <w:proofErr w:type="spellStart"/>
+            <w:r>
+              <w:t>mengupdate</w:t>
+            </w:r>
+            <w:proofErr w:type="spellEnd"/>
+            <w:r>
+              <w:t xml:space="preserve"> halaman step3</w:t>
+            </w:r>
+          </w:p>
+        </w:tc>
+        <w:tc>
+          <w:tcPr>
+            <w:tcW w:w="1960" w:type="dxa"/>
+            <w:vAlign w:val="center"/>
+          </w:tcPr>
+          <w:p>
+            <w:pPr>
+              <w:jc w:val="center"/>
+            </w:pPr>
+            <w:proofErr w:type="spellStart"/>
+            <w:r>
+              <w:t>Mengupdate</w:t>
+            </w:r>
+            <w:proofErr w:type="spellEnd"/>
+            <w:r>
+              <w:t xml:space="preserve"> halaman step4, membuat halaman step5</w:t>
+            </w:r>
+          </w:p>
         </w:tc>
       </w:tr>
       <w:tr>
         <w:tc>
           <w:tcPr>
-            <w:tcW w:w="1135" w:type="dxa"/>
+            <w:tcW w:w="1124" w:type="dxa"/>
             <w:vMerge/>
           </w:tcPr>
           <w:p/>
         </w:tc>
         <w:tc>
           <w:tcPr>
+            <w:tcW w:w="1507" w:type="dxa"/>
+          </w:tcPr>
+          <w:p>
+            <w:r>
+              <w:t>Is there anything blocking you?</w:t>
+            </w:r>
+          </w:p>
+        </w:tc>
+        <w:tc>
+          <w:tcPr>
+            <w:tcW w:w="1934" w:type="dxa"/>
+            <w:vAlign w:val="center"/>
+          </w:tcPr>
+          <w:p>
+            <w:pPr>
+              <w:jc w:val="center"/>
+            </w:pPr>
+            <w:r>
+              <w:t>-</w:t>
+            </w:r>
+          </w:p>
+        </w:tc>
+        <w:tc>
+          <w:tcPr>
             <w:tcW w:w="1559" w:type="dxa"/>
-          </w:tcPr>
-          <w:p>
-            <w:r>
-              <w:t>Is there anything blocking you?</w:t>
-            </w:r>
-          </w:p>
-        </w:tc>
-        <w:tc>
-          <w:tcPr>
-            <w:tcW w:w="1701" w:type="dxa"/>
-          </w:tcPr>
-          <w:p/>
-        </w:tc>
-        <w:tc>
-          <w:tcPr>
-            <w:tcW w:w="1701" w:type="dxa"/>
-          </w:tcPr>
-          <w:p/>
-        </w:tc>
-        <w:tc>
-          <w:tcPr>
-            <w:tcW w:w="1843" w:type="dxa"/>
-          </w:tcPr>
-          <w:p/>
-        </w:tc>
-        <w:tc>
-          <w:tcPr>
-            <w:tcW w:w="1984" w:type="dxa"/>
-          </w:tcPr>
-          <w:p/>
+            <w:vAlign w:val="center"/>
+          </w:tcPr>
+          <w:p>
+            <w:pPr>
+              <w:jc w:val="center"/>
+            </w:pPr>
+          </w:p>
+        </w:tc>
+        <w:tc>
+          <w:tcPr>
+            <w:tcW w:w="1839" w:type="dxa"/>
+            <w:vAlign w:val="center"/>
+          </w:tcPr>
+          <w:p>
+            <w:pPr>
+              <w:jc w:val="center"/>
+            </w:pPr>
+          </w:p>
+        </w:tc>
+        <w:tc>
+          <w:tcPr>
+            <w:tcW w:w="1960" w:type="dxa"/>
+            <w:vAlign w:val="center"/>
+          </w:tcPr>
+          <w:p>
+            <w:pPr>
+              <w:jc w:val="center"/>
+            </w:pPr>
+          </w:p>
         </w:tc>
       </w:tr>
       <w:tr>
         <w:tc>
           <w:tcPr>
-            <w:tcW w:w="1135" w:type="dxa"/>
+            <w:tcW w:w="1124" w:type="dxa"/>
             <w:vMerge w:val="restart"/>
             <w:vAlign w:val="center"/>
           </w:tcPr>
@@ -4558,123 +5263,329 @@
         </w:tc>
         <w:tc>
           <w:tcPr>
+            <w:tcW w:w="1507" w:type="dxa"/>
+          </w:tcPr>
+          <w:p>
+            <w:r>
+              <w:t>What did you do yesterday?</w:t>
+            </w:r>
+          </w:p>
+        </w:tc>
+        <w:tc>
+          <w:tcPr>
+            <w:tcW w:w="1934" w:type="dxa"/>
+            <w:vAlign w:val="center"/>
+          </w:tcPr>
+          <w:p>
+            <w:pPr>
+              <w:jc w:val="center"/>
+            </w:pPr>
+            <w:r>
+              <w:t>-</w:t>
+            </w:r>
+          </w:p>
+        </w:tc>
+        <w:tc>
+          <w:tcPr>
             <w:tcW w:w="1559" w:type="dxa"/>
-          </w:tcPr>
-          <w:p>
-            <w:r>
-              <w:t>What did you do yesterday?</w:t>
-            </w:r>
-          </w:p>
-        </w:tc>
-        <w:tc>
-          <w:tcPr>
-            <w:tcW w:w="1701" w:type="dxa"/>
-          </w:tcPr>
-          <w:p/>
-        </w:tc>
-        <w:tc>
-          <w:tcPr>
-            <w:tcW w:w="1701" w:type="dxa"/>
-          </w:tcPr>
-          <w:p/>
-        </w:tc>
-        <w:tc>
-          <w:tcPr>
-            <w:tcW w:w="1843" w:type="dxa"/>
-          </w:tcPr>
-          <w:p/>
-        </w:tc>
-        <w:tc>
-          <w:tcPr>
-            <w:tcW w:w="1984" w:type="dxa"/>
-          </w:tcPr>
-          <w:p/>
+            <w:vAlign w:val="center"/>
+          </w:tcPr>
+          <w:p>
+            <w:pPr>
+              <w:jc w:val="center"/>
+            </w:pPr>
+            <w:r>
+              <w:t>-</w:t>
+            </w:r>
+          </w:p>
+        </w:tc>
+        <w:tc>
+          <w:tcPr>
+            <w:tcW w:w="1839" w:type="dxa"/>
+            <w:vAlign w:val="center"/>
+          </w:tcPr>
+          <w:p>
+            <w:pPr>
+              <w:jc w:val="center"/>
+            </w:pPr>
+            <w:r>
+              <w:t>-</w:t>
+            </w:r>
+          </w:p>
+        </w:tc>
+        <w:tc>
+          <w:tcPr>
+            <w:tcW w:w="1960" w:type="dxa"/>
+            <w:vAlign w:val="center"/>
+          </w:tcPr>
+          <w:p>
+            <w:pPr>
+              <w:jc w:val="center"/>
+            </w:pPr>
+            <w:proofErr w:type="spellStart"/>
+            <w:r>
+              <w:t>Mengupdate</w:t>
+            </w:r>
+            <w:proofErr w:type="spellEnd"/>
+            <w:r>
+              <w:t xml:space="preserve"> halaman main, home dan welcome, </w:t>
+            </w:r>
+            <w:proofErr w:type="spellStart"/>
+            <w:r>
+              <w:t>pastappointment</w:t>
+            </w:r>
+            <w:proofErr w:type="spellEnd"/>
+            <w:r>
+              <w:t xml:space="preserve">, profile, membuat halaman untuk </w:t>
+            </w:r>
+            <w:proofErr w:type="spellStart"/>
+            <w:r>
+              <w:t>pastappoint</w:t>
+            </w:r>
+            <w:proofErr w:type="spellEnd"/>
+            <w:r>
+              <w:t xml:space="preserve"> provider, step1, step2 dan edit profile</w:t>
+            </w:r>
+          </w:p>
         </w:tc>
       </w:tr>
       <w:tr>
         <w:tc>
           <w:tcPr>
-            <w:tcW w:w="1135" w:type="dxa"/>
+            <w:tcW w:w="1124" w:type="dxa"/>
             <w:vMerge/>
           </w:tcPr>
           <w:p/>
         </w:tc>
         <w:tc>
           <w:tcPr>
+            <w:tcW w:w="1507" w:type="dxa"/>
+          </w:tcPr>
+          <w:p>
+            <w:r>
+              <w:t>What are you doing today?</w:t>
+            </w:r>
+          </w:p>
+        </w:tc>
+        <w:tc>
+          <w:tcPr>
+            <w:tcW w:w="1934" w:type="dxa"/>
+            <w:vAlign w:val="center"/>
+          </w:tcPr>
+          <w:p>
+            <w:pPr>
+              <w:jc w:val="center"/>
+            </w:pPr>
+            <w:proofErr w:type="spellStart"/>
+            <w:r>
+              <w:t>Mengupdate</w:t>
+            </w:r>
+            <w:proofErr w:type="spellEnd"/>
+            <w:r>
+              <w:t xml:space="preserve"> halaman const, main, </w:t>
+            </w:r>
+            <w:proofErr w:type="spellStart"/>
+            <w:r>
+              <w:t>pubspec</w:t>
+            </w:r>
+            <w:proofErr w:type="spellEnd"/>
+            <w:r>
+              <w:t xml:space="preserve"> dan home, membuat halaman </w:t>
+            </w:r>
+            <w:proofErr w:type="spellStart"/>
+            <w:r>
+              <w:t>listappointment</w:t>
+            </w:r>
+            <w:proofErr w:type="spellEnd"/>
+            <w:r>
+              <w:t xml:space="preserve">, </w:t>
+            </w:r>
+            <w:proofErr w:type="spellStart"/>
+            <w:r>
+              <w:t>bookappointment</w:t>
+            </w:r>
+            <w:proofErr w:type="spellEnd"/>
+            <w:r>
+              <w:t xml:space="preserve">, </w:t>
+            </w:r>
+            <w:proofErr w:type="spellStart"/>
+            <w:r>
+              <w:t>pastappointment</w:t>
+            </w:r>
+            <w:proofErr w:type="spellEnd"/>
+            <w:r>
+              <w:t xml:space="preserve"> dan </w:t>
+            </w:r>
+            <w:proofErr w:type="spellStart"/>
+            <w:r>
+              <w:t>futureappointment</w:t>
+            </w:r>
+            <w:proofErr w:type="spellEnd"/>
+          </w:p>
+        </w:tc>
+        <w:tc>
+          <w:tcPr>
             <w:tcW w:w="1559" w:type="dxa"/>
-          </w:tcPr>
-          <w:p>
-            <w:r>
-              <w:t>What are you doing today?</w:t>
-            </w:r>
-          </w:p>
-        </w:tc>
-        <w:tc>
-          <w:tcPr>
-            <w:tcW w:w="1701" w:type="dxa"/>
-          </w:tcPr>
-          <w:p/>
-        </w:tc>
-        <w:tc>
-          <w:tcPr>
-            <w:tcW w:w="1701" w:type="dxa"/>
-          </w:tcPr>
-          <w:p/>
-        </w:tc>
-        <w:tc>
-          <w:tcPr>
-            <w:tcW w:w="1843" w:type="dxa"/>
-          </w:tcPr>
-          <w:p/>
-        </w:tc>
-        <w:tc>
-          <w:tcPr>
-            <w:tcW w:w="1984" w:type="dxa"/>
-          </w:tcPr>
-          <w:p/>
+            <w:vAlign w:val="center"/>
+          </w:tcPr>
+          <w:p>
+            <w:pPr>
+              <w:jc w:val="center"/>
+            </w:pPr>
+            <w:r>
+              <w:t>-</w:t>
+            </w:r>
+          </w:p>
+        </w:tc>
+        <w:tc>
+          <w:tcPr>
+            <w:tcW w:w="1839" w:type="dxa"/>
+            <w:vAlign w:val="center"/>
+          </w:tcPr>
+          <w:p>
+            <w:pPr>
+              <w:jc w:val="center"/>
+            </w:pPr>
+            <w:proofErr w:type="spellStart"/>
+            <w:r>
+              <w:t>Mengupdate</w:t>
+            </w:r>
+            <w:proofErr w:type="spellEnd"/>
+            <w:r>
+              <w:t xml:space="preserve"> halaman main, home dan welcome, </w:t>
+            </w:r>
+            <w:proofErr w:type="spellStart"/>
+            <w:r>
+              <w:t>pastappointment</w:t>
+            </w:r>
+            <w:proofErr w:type="spellEnd"/>
+            <w:r>
+              <w:t xml:space="preserve">, profile, membuat halaman untuk </w:t>
+            </w:r>
+            <w:proofErr w:type="spellStart"/>
+            <w:r>
+              <w:t>pastappoint</w:t>
+            </w:r>
+            <w:proofErr w:type="spellEnd"/>
+            <w:r>
+              <w:t xml:space="preserve"> provider, step1, step2 dan edit profile</w:t>
+            </w:r>
+          </w:p>
+        </w:tc>
+        <w:tc>
+          <w:tcPr>
+            <w:tcW w:w="1960" w:type="dxa"/>
+            <w:vAlign w:val="center"/>
+          </w:tcPr>
+          <w:p>
+            <w:pPr>
+              <w:jc w:val="center"/>
+            </w:pPr>
+            <w:proofErr w:type="spellStart"/>
+            <w:r>
+              <w:t>Mengupdate</w:t>
+            </w:r>
+            <w:proofErr w:type="spellEnd"/>
+            <w:r>
+              <w:t xml:space="preserve"> halaman covid19, </w:t>
+            </w:r>
+            <w:proofErr w:type="spellStart"/>
+            <w:r>
+              <w:t>whome</w:t>
+            </w:r>
+            <w:proofErr w:type="spellEnd"/>
+            <w:r>
+              <w:t>,</w:t>
+            </w:r>
+          </w:p>
         </w:tc>
       </w:tr>
       <w:tr>
         <w:tc>
           <w:tcPr>
-            <w:tcW w:w="1135" w:type="dxa"/>
+            <w:tcW w:w="1124" w:type="dxa"/>
             <w:vMerge/>
           </w:tcPr>
           <w:p/>
         </w:tc>
         <w:tc>
           <w:tcPr>
+            <w:tcW w:w="1507" w:type="dxa"/>
+          </w:tcPr>
+          <w:p>
+            <w:r>
+              <w:t>Is there anything blocking you?</w:t>
+            </w:r>
+          </w:p>
+        </w:tc>
+        <w:tc>
+          <w:tcPr>
+            <w:tcW w:w="1934" w:type="dxa"/>
+            <w:vAlign w:val="center"/>
+          </w:tcPr>
+          <w:p>
+            <w:pPr>
+              <w:jc w:val="center"/>
+            </w:pPr>
+            <w:r>
+              <w:t>-</w:t>
+            </w:r>
+          </w:p>
+        </w:tc>
+        <w:tc>
+          <w:tcPr>
             <w:tcW w:w="1559" w:type="dxa"/>
-          </w:tcPr>
-          <w:p>
-            <w:r>
-              <w:t>Is there anything blocking you?</w:t>
-            </w:r>
-          </w:p>
-        </w:tc>
-        <w:tc>
-          <w:tcPr>
-            <w:tcW w:w="1701" w:type="dxa"/>
-          </w:tcPr>
-          <w:p/>
-        </w:tc>
-        <w:tc>
-          <w:tcPr>
-            <w:tcW w:w="1701" w:type="dxa"/>
-          </w:tcPr>
-          <w:p/>
-        </w:tc>
-        <w:tc>
-          <w:tcPr>
-            <w:tcW w:w="1843" w:type="dxa"/>
-          </w:tcPr>
-          <w:p/>
-        </w:tc>
-        <w:tc>
-          <w:tcPr>
-            <w:tcW w:w="1984" w:type="dxa"/>
-          </w:tcPr>
-          <w:p/>
+            <w:vAlign w:val="center"/>
+          </w:tcPr>
+          <w:p>
+            <w:pPr>
+              <w:jc w:val="center"/>
+            </w:pPr>
+            <w:r>
+              <w:t>-</w:t>
+            </w:r>
+          </w:p>
+        </w:tc>
+        <w:tc>
+          <w:tcPr>
+            <w:tcW w:w="1839" w:type="dxa"/>
+            <w:vAlign w:val="center"/>
+          </w:tcPr>
+          <w:p>
+            <w:pPr>
+              <w:jc w:val="center"/>
+            </w:pPr>
+            <w:proofErr w:type="spellStart"/>
+            <w:r>
+              <w:t>Penggunaan</w:t>
+            </w:r>
+            <w:proofErr w:type="spellEnd"/>
+            <w:r>
+              <w:t xml:space="preserve"> package </w:t>
+            </w:r>
+            <w:proofErr w:type="spellStart"/>
+            <w:r>
+              <w:t>tambahan</w:t>
+            </w:r>
+            <w:proofErr w:type="spellEnd"/>
+            <w:r>
+              <w:t xml:space="preserve"> untuk calendar</w:t>
+            </w:r>
+          </w:p>
+        </w:tc>
+        <w:tc>
+          <w:tcPr>
+            <w:tcW w:w="1960" w:type="dxa"/>
+            <w:vAlign w:val="center"/>
+          </w:tcPr>
+          <w:p>
+            <w:pPr>
+              <w:jc w:val="center"/>
+            </w:pPr>
+            <w:r>
+              <w:t>-</w:t>
+            </w:r>
+          </w:p>
         </w:tc>
       </w:tr>
     </w:tbl>
@@ -4949,6 +5860,7 @@
               <w:jc w:val="center"/>
             </w:pPr>
             <w:r>
+              <w:lastRenderedPageBreak/>
               <w:t>Dela</w:t>
             </w:r>
           </w:p>
@@ -4966,20 +5878,41 @@
         <w:tc>
           <w:tcPr>
             <w:tcW w:w="2268" w:type="dxa"/>
-          </w:tcPr>
-          <w:p/>
+            <w:vAlign w:val="center"/>
+          </w:tcPr>
+          <w:p>
+            <w:pPr>
+              <w:jc w:val="center"/>
+            </w:pPr>
+            <w:r>
+              <w:t>-</w:t>
+            </w:r>
+          </w:p>
         </w:tc>
         <w:tc>
           <w:tcPr>
             <w:tcW w:w="2268" w:type="dxa"/>
-          </w:tcPr>
-          <w:p/>
+            <w:vAlign w:val="center"/>
+          </w:tcPr>
+          <w:p>
+            <w:pPr>
+              <w:jc w:val="center"/>
+            </w:pPr>
+            <w:r>
+              <w:t>-</w:t>
+            </w:r>
+          </w:p>
         </w:tc>
         <w:tc>
           <w:tcPr>
             <w:tcW w:w="2693" w:type="dxa"/>
-          </w:tcPr>
-          <w:p/>
+            <w:vAlign w:val="center"/>
+          </w:tcPr>
+          <w:p>
+            <w:pPr>
+              <w:jc w:val="center"/>
+            </w:pPr>
+          </w:p>
         </w:tc>
       </w:tr>
       <w:tr>
@@ -5003,20 +5936,41 @@
         <w:tc>
           <w:tcPr>
             <w:tcW w:w="2268" w:type="dxa"/>
-          </w:tcPr>
-          <w:p/>
+            <w:vAlign w:val="center"/>
+          </w:tcPr>
+          <w:p>
+            <w:pPr>
+              <w:jc w:val="center"/>
+            </w:pPr>
+            <w:r>
+              <w:t>-</w:t>
+            </w:r>
+          </w:p>
         </w:tc>
         <w:tc>
           <w:tcPr>
             <w:tcW w:w="2268" w:type="dxa"/>
-          </w:tcPr>
-          <w:p/>
+            <w:vAlign w:val="center"/>
+          </w:tcPr>
+          <w:p>
+            <w:pPr>
+              <w:jc w:val="center"/>
+            </w:pPr>
+            <w:r>
+              <w:t>-</w:t>
+            </w:r>
+          </w:p>
         </w:tc>
         <w:tc>
           <w:tcPr>
             <w:tcW w:w="2693" w:type="dxa"/>
-          </w:tcPr>
-          <w:p/>
+            <w:vAlign w:val="center"/>
+          </w:tcPr>
+          <w:p>
+            <w:pPr>
+              <w:jc w:val="center"/>
+            </w:pPr>
+          </w:p>
         </w:tc>
       </w:tr>
       <w:tr>
@@ -5040,20 +5994,41 @@
         <w:tc>
           <w:tcPr>
             <w:tcW w:w="2268" w:type="dxa"/>
-          </w:tcPr>
-          <w:p/>
+            <w:vAlign w:val="center"/>
+          </w:tcPr>
+          <w:p>
+            <w:pPr>
+              <w:jc w:val="center"/>
+            </w:pPr>
+            <w:r>
+              <w:t>-</w:t>
+            </w:r>
+          </w:p>
         </w:tc>
         <w:tc>
           <w:tcPr>
             <w:tcW w:w="2268" w:type="dxa"/>
-          </w:tcPr>
-          <w:p/>
+            <w:vAlign w:val="center"/>
+          </w:tcPr>
+          <w:p>
+            <w:pPr>
+              <w:jc w:val="center"/>
+            </w:pPr>
+            <w:r>
+              <w:t>-</w:t>
+            </w:r>
+          </w:p>
         </w:tc>
         <w:tc>
           <w:tcPr>
             <w:tcW w:w="2693" w:type="dxa"/>
-          </w:tcPr>
-          <w:p/>
+            <w:vAlign w:val="center"/>
+          </w:tcPr>
+          <w:p>
+            <w:pPr>
+              <w:jc w:val="center"/>
+            </w:pPr>
+          </w:p>
         </w:tc>
       </w:tr>
       <w:tr>
@@ -5085,20 +6060,49 @@
         <w:tc>
           <w:tcPr>
             <w:tcW w:w="2268" w:type="dxa"/>
-          </w:tcPr>
-          <w:p/>
+            <w:vAlign w:val="center"/>
+          </w:tcPr>
+          <w:p>
+            <w:pPr>
+              <w:jc w:val="center"/>
+            </w:pPr>
+            <w:r>
+              <w:t>-</w:t>
+            </w:r>
+          </w:p>
         </w:tc>
         <w:tc>
           <w:tcPr>
             <w:tcW w:w="2268" w:type="dxa"/>
-          </w:tcPr>
-          <w:p/>
+            <w:vAlign w:val="center"/>
+          </w:tcPr>
+          <w:p>
+            <w:pPr>
+              <w:jc w:val="center"/>
+            </w:pPr>
+            <w:r>
+              <w:t>-</w:t>
+            </w:r>
+          </w:p>
         </w:tc>
         <w:tc>
           <w:tcPr>
             <w:tcW w:w="2693" w:type="dxa"/>
-          </w:tcPr>
-          <w:p/>
+            <w:vAlign w:val="center"/>
+          </w:tcPr>
+          <w:p>
+            <w:pPr>
+              <w:jc w:val="center"/>
+            </w:pPr>
+            <w:proofErr w:type="spellStart"/>
+            <w:r>
+              <w:t>Mengupdate</w:t>
+            </w:r>
+            <w:proofErr w:type="spellEnd"/>
+            <w:r>
+              <w:t xml:space="preserve"> halaman step3 dan step4</w:t>
+            </w:r>
+          </w:p>
         </w:tc>
       </w:tr>
       <w:tr>
@@ -5127,20 +6131,70 @@
         <w:tc>
           <w:tcPr>
             <w:tcW w:w="2268" w:type="dxa"/>
-          </w:tcPr>
-          <w:p/>
+            <w:vAlign w:val="center"/>
+          </w:tcPr>
+          <w:p>
+            <w:pPr>
+              <w:jc w:val="center"/>
+            </w:pPr>
+            <w:r>
+              <w:t>-</w:t>
+            </w:r>
+          </w:p>
         </w:tc>
         <w:tc>
           <w:tcPr>
             <w:tcW w:w="2268" w:type="dxa"/>
-          </w:tcPr>
-          <w:p/>
+            <w:vAlign w:val="center"/>
+          </w:tcPr>
+          <w:p>
+            <w:pPr>
+              <w:jc w:val="center"/>
+            </w:pPr>
+            <w:proofErr w:type="spellStart"/>
+            <w:r>
+              <w:t>Mengupdate</w:t>
+            </w:r>
+            <w:proofErr w:type="spellEnd"/>
+            <w:r>
+              <w:t xml:space="preserve"> halaman step3 dan step4</w:t>
+            </w:r>
+          </w:p>
         </w:tc>
         <w:tc>
           <w:tcPr>
             <w:tcW w:w="2693" w:type="dxa"/>
-          </w:tcPr>
-          <w:p/>
+            <w:vAlign w:val="center"/>
+          </w:tcPr>
+          <w:p>
+            <w:pPr>
+              <w:jc w:val="center"/>
+            </w:pPr>
+            <w:proofErr w:type="spellStart"/>
+            <w:r>
+              <w:t>Menghapus</w:t>
+            </w:r>
+            <w:proofErr w:type="spellEnd"/>
+            <w:r>
+              <w:t xml:space="preserve"> halaman step5 dan </w:t>
+            </w:r>
+            <w:proofErr w:type="spellStart"/>
+            <w:r>
+              <w:t>mengubahnya</w:t>
+            </w:r>
+            <w:proofErr w:type="spellEnd"/>
+            <w:r>
+              <w:t xml:space="preserve"> </w:t>
+            </w:r>
+            <w:proofErr w:type="spellStart"/>
+            <w:r>
+              <w:t>menjadi</w:t>
+            </w:r>
+            <w:proofErr w:type="spellEnd"/>
+            <w:r>
+              <w:t xml:space="preserve"> halaman dialog alert</w:t>
+            </w:r>
+          </w:p>
         </w:tc>
       </w:tr>
       <w:tr>
@@ -5169,20 +6223,38 @@
         <w:tc>
           <w:tcPr>
             <w:tcW w:w="2268" w:type="dxa"/>
-          </w:tcPr>
-          <w:p/>
+            <w:vAlign w:val="center"/>
+          </w:tcPr>
+          <w:p>
+            <w:pPr>
+              <w:jc w:val="center"/>
+            </w:pPr>
+            <w:r>
+              <w:t>-</w:t>
+            </w:r>
+          </w:p>
         </w:tc>
         <w:tc>
           <w:tcPr>
             <w:tcW w:w="2268" w:type="dxa"/>
-          </w:tcPr>
-          <w:p/>
+            <w:vAlign w:val="center"/>
+          </w:tcPr>
+          <w:p>
+            <w:pPr>
+              <w:jc w:val="center"/>
+            </w:pPr>
+          </w:p>
         </w:tc>
         <w:tc>
           <w:tcPr>
             <w:tcW w:w="2693" w:type="dxa"/>
-          </w:tcPr>
-          <w:p/>
+            <w:vAlign w:val="center"/>
+          </w:tcPr>
+          <w:p>
+            <w:pPr>
+              <w:jc w:val="center"/>
+            </w:pPr>
+          </w:p>
         </w:tc>
       </w:tr>
       <w:tr>
@@ -5214,20 +6286,44 @@
         <w:tc>
           <w:tcPr>
             <w:tcW w:w="2268" w:type="dxa"/>
-          </w:tcPr>
-          <w:p/>
+            <w:vAlign w:val="center"/>
+          </w:tcPr>
+          <w:p>
+            <w:pPr>
+              <w:jc w:val="center"/>
+            </w:pPr>
+            <w:r>
+              <w:t>-</w:t>
+            </w:r>
+          </w:p>
         </w:tc>
         <w:tc>
           <w:tcPr>
             <w:tcW w:w="2268" w:type="dxa"/>
-          </w:tcPr>
-          <w:p/>
+            <w:vAlign w:val="center"/>
+          </w:tcPr>
+          <w:p>
+            <w:pPr>
+              <w:jc w:val="center"/>
+            </w:pPr>
+            <w:r>
+              <w:t>-</w:t>
+            </w:r>
+          </w:p>
         </w:tc>
         <w:tc>
           <w:tcPr>
             <w:tcW w:w="2693" w:type="dxa"/>
-          </w:tcPr>
-          <w:p/>
+            <w:vAlign w:val="center"/>
+          </w:tcPr>
+          <w:p>
+            <w:pPr>
+              <w:jc w:val="center"/>
+            </w:pPr>
+            <w:r>
+              <w:t>-</w:t>
+            </w:r>
+          </w:p>
         </w:tc>
       </w:tr>
       <w:tr>
@@ -5251,20 +6347,57 @@
         <w:tc>
           <w:tcPr>
             <w:tcW w:w="2268" w:type="dxa"/>
-          </w:tcPr>
-          <w:p/>
+            <w:vAlign w:val="center"/>
+          </w:tcPr>
+          <w:p>
+            <w:pPr>
+              <w:jc w:val="center"/>
+            </w:pPr>
+            <w:r>
+              <w:t xml:space="preserve">Membuat halaman medical record dan </w:t>
+            </w:r>
+            <w:proofErr w:type="spellStart"/>
+            <w:r>
+              <w:t>mengupdate</w:t>
+            </w:r>
+            <w:proofErr w:type="spellEnd"/>
+            <w:r>
+              <w:t xml:space="preserve"> halaman welcome</w:t>
+            </w:r>
+          </w:p>
         </w:tc>
         <w:tc>
           <w:tcPr>
             <w:tcW w:w="2268" w:type="dxa"/>
-          </w:tcPr>
-          <w:p/>
+            <w:vAlign w:val="center"/>
+          </w:tcPr>
+          <w:p>
+            <w:pPr>
+              <w:jc w:val="center"/>
+            </w:pPr>
+            <w:r>
+              <w:t>-</w:t>
+            </w:r>
+          </w:p>
         </w:tc>
         <w:tc>
           <w:tcPr>
             <w:tcW w:w="2693" w:type="dxa"/>
-          </w:tcPr>
-          <w:p/>
+            <w:vAlign w:val="center"/>
+          </w:tcPr>
+          <w:p>
+            <w:pPr>
+              <w:jc w:val="center"/>
+            </w:pPr>
+            <w:proofErr w:type="spellStart"/>
+            <w:r>
+              <w:t>Mengupdate</w:t>
+            </w:r>
+            <w:proofErr w:type="spellEnd"/>
+            <w:r>
+              <w:t xml:space="preserve"> halaman main, medical record dan home</w:t>
+            </w:r>
+          </w:p>
         </w:tc>
       </w:tr>
       <w:tr>
@@ -5288,20 +6421,44 @@
         <w:tc>
           <w:tcPr>
             <w:tcW w:w="2268" w:type="dxa"/>
-          </w:tcPr>
-          <w:p/>
+            <w:vAlign w:val="center"/>
+          </w:tcPr>
+          <w:p>
+            <w:pPr>
+              <w:jc w:val="center"/>
+            </w:pPr>
+            <w:r>
+              <w:t>Tampilan untuk halaman medical record</w:t>
+            </w:r>
+          </w:p>
         </w:tc>
         <w:tc>
           <w:tcPr>
             <w:tcW w:w="2268" w:type="dxa"/>
-          </w:tcPr>
-          <w:p/>
+            <w:vAlign w:val="center"/>
+          </w:tcPr>
+          <w:p>
+            <w:pPr>
+              <w:jc w:val="center"/>
+            </w:pPr>
+            <w:r>
+              <w:t>-</w:t>
+            </w:r>
+          </w:p>
         </w:tc>
         <w:tc>
           <w:tcPr>
             <w:tcW w:w="2693" w:type="dxa"/>
-          </w:tcPr>
-          <w:p/>
+            <w:vAlign w:val="center"/>
+          </w:tcPr>
+          <w:p>
+            <w:pPr>
+              <w:jc w:val="center"/>
+            </w:pPr>
+            <w:r>
+              <w:t>-</w:t>
+            </w:r>
+          </w:p>
         </w:tc>
       </w:tr>
     </w:tbl>
@@ -7558,17 +8715,7 @@
                 <w:szCs w:val="28"/>
               </w:rPr>
               <w:lastRenderedPageBreak/>
-              <w:t xml:space="preserve">List </w:t>
-            </w:r>
-            <w:r>
-              <w:rPr>
-                <w:rFonts w:ascii="Times New Roman" w:hAnsi="Times New Roman" w:cs="Times New Roman"/>
-                <w:b/>
-                <w:bCs/>
-                <w:sz w:val="28"/>
-                <w:szCs w:val="28"/>
-              </w:rPr>
-              <w:t>Appointment</w:t>
+              <w:t>List Appointment</w:t>
             </w:r>
           </w:p>
         </w:tc>

</xml_diff>